<commit_message>
merging files with headers and footers
</commit_message>
<xml_diff>
--- a/output_2.docx
+++ b/output_2.docx
@@ -11,7 +11,7 @@
     </w:p>
     <w:p>
       <w:pPr>
-        <w:pStyle w:val="Heading1_0"/>
+        <w:pStyle w:val="Heading1"/>
       </w:pPr>
       <w:r>
         <w:t>Document 1</w:t>
@@ -409,7 +409,7 @@
                     <pic:cNvPicPr/>
                   </pic:nvPicPr>
                   <pic:blipFill>
-                    <a:blip r:embed="rId6_1" cstate="print">
+                    <a:blip r:embed="rId6" cstate="print">
                       <a:extLst>
                         <a:ext uri="{28A0092B-C50C-407E-A947-70E740481C1C}">
                           <a14:useLocalDpi xmlns:a14="http://schemas.microsoft.com/office/drawing/2010/main" val="0"/>
@@ -529,7 +529,7 @@
                     <pic:cNvPicPr/>
                   </pic:nvPicPr>
                   <pic:blipFill>
-                    <a:blip r:embed="rId7_2" cstate="print">
+                    <a:blip r:embed="rId7" cstate="print">
                       <a:extLst>
                         <a:ext uri="{28A0092B-C50C-407E-A947-70E740481C1C}">
                           <a14:useLocalDpi xmlns:a14="http://schemas.microsoft.com/office/drawing/2010/main" val="0"/>
@@ -558,7 +558,7 @@
     </w:p>
     <w:p>
       <w:pPr>
-        <w:pStyle w:val="Heading1_1"/>
+        <w:pStyle w:val="Heading1"/>
       </w:pPr>
       <w:r>
         <w:t>Document 2</w:t>
@@ -593,7 +593,7 @@
     </w:p>
     <w:p>
       <w:pPr>
-        <w:pStyle w:val="FieldNameWithUnit_1"/>
+        <w:pStyle w:val="FieldNameWithUnit"/>
       </w:pPr>
       <w:r>
         <w:t>Field Name style</w:t>
@@ -601,7 +601,7 @@
     </w:p>
     <w:p>
       <w:pPr>
-        <w:pStyle w:val="FieldValue_1"/>
+        <w:pStyle w:val="FieldValue"/>
       </w:pPr>
       <w:r>
         <w:t>Field value style</w:t>
@@ -609,17 +609,17 @@
     </w:p>
     <w:p>
       <w:pPr>
-        <w:pStyle w:val="FieldValue_1"/>
-      </w:pPr>
-    </w:p>
-    <w:p>
-      <w:pPr>
-        <w:pStyle w:val="FieldValue_1"/>
-      </w:pPr>
-    </w:p>
-    <w:p>
-      <w:pPr>
-        <w:pStyle w:val="FieldValue_1"/>
+        <w:pStyle w:val="FieldValue"/>
+      </w:pPr>
+    </w:p>
+    <w:p>
+      <w:pPr>
+        <w:pStyle w:val="FieldValue"/>
+      </w:pPr>
+    </w:p>
+    <w:p>
+      <w:pPr>
+        <w:pStyle w:val="FieldValue"/>
         <w:sectPr>
           <w:headerReference w:type="default" r:id="rId13"/>
           <w:footerReference w:type="default" r:id="rId12"/>
@@ -650,7 +650,7 @@
                     <pic:cNvPicPr/>
                   </pic:nvPicPr>
                   <pic:blipFill>
-                    <a:blip r:embed="rId6_3" cstate="print">
+                    <a:blip r:embed="rId15" cstate="print">
                       <a:extLst>
                         <a:ext uri="{28A0092B-C50C-407E-A947-70E740481C1C}">
                           <a14:useLocalDpi xmlns:a14="http://schemas.microsoft.com/office/drawing/2010/main" val="0"/>
@@ -679,7 +679,7 @@
     </w:p>
     <w:p>
       <w:pPr>
-        <w:pStyle w:val="Heading1_2"/>
+        <w:pStyle w:val="Heading1"/>
       </w:pPr>
       <w:r>
         <w:t>Doc 3</w:t>
@@ -714,7 +714,7 @@
     </w:p>
     <w:p>
       <w:pPr>
-        <w:pStyle w:val="TopicFieldName_2"/>
+        <w:pStyle w:val="TopicFieldName"/>
         <w:rPr>
           <w:lang w:val="en-US"/>
         </w:rPr>
@@ -728,7 +728,7 @@
     </w:p>
     <w:p>
       <w:pPr>
-        <w:pStyle w:val="FieldValue_2"/>
+        <w:pStyle w:val="FieldValue"/>
       </w:pPr>
       <w:r>
         <w:t>Topic field value</w:t>
@@ -736,12 +736,12 @@
     </w:p>
     <w:p>
       <w:pPr>
-        <w:pStyle w:val="FieldValue_2"/>
-      </w:pPr>
-    </w:p>
-    <w:p>
-      <w:pPr>
-        <w:pStyle w:val="ImageCaption_2"/>
+        <w:pStyle w:val="FieldValue"/>
+      </w:pPr>
+    </w:p>
+    <w:p>
+      <w:pPr>
+        <w:pStyle w:val="ImageCaption"/>
       </w:pPr>
       <w:r>
         <w:t>Image caption</w:t>
@@ -749,22 +749,22 @@
     </w:p>
     <w:p>
       <w:pPr>
-        <w:pStyle w:val="ImageCaption_2"/>
-      </w:pPr>
-    </w:p>
-    <w:p>
-      <w:pPr>
-        <w:pStyle w:val="ImageCaption_2"/>
-      </w:pPr>
-    </w:p>
-    <w:p>
-      <w:pPr>
-        <w:pStyle w:val="ImageCaption_2"/>
-      </w:pPr>
-    </w:p>
-    <w:p>
-      <w:pPr>
-        <w:pStyle w:val="ImageCaption_2"/>
+        <w:pStyle w:val="ImageCaption"/>
+      </w:pPr>
+    </w:p>
+    <w:p>
+      <w:pPr>
+        <w:pStyle w:val="ImageCaption"/>
+      </w:pPr>
+    </w:p>
+    <w:p>
+      <w:pPr>
+        <w:pStyle w:val="ImageCaption"/>
+      </w:pPr>
+    </w:p>
+    <w:p>
+      <w:pPr>
+        <w:pStyle w:val="ImageCaption"/>
       </w:pPr>
       <w:r>
         <w:rPr>
@@ -1127,7 +1127,7 @@
                     <pic:cNvPicPr/>
                   </pic:nvPicPr>
                   <pic:blipFill>
-                    <a:blip r:embed="rId6_4" cstate="print">
+                    <a:blip r:embed="rId17" cstate="print">
                       <a:extLst>
                         <a:ext uri="{28A0092B-C50C-407E-A947-70E740481C1C}">
                           <a14:useLocalDpi xmlns:a14="http://schemas.microsoft.com/office/drawing/2010/main" val="0"/>
@@ -1203,7 +1203,7 @@
                     <pic:cNvPicPr/>
                   </pic:nvPicPr>
                   <pic:blipFill>
-                    <a:blip r:embed="rId7_5" cstate="print">
+                    <a:blip r:embed="rId16" cstate="print">
                       <a:extLst>
                         <a:ext uri="{28A0092B-C50C-407E-A947-70E740481C1C}">
                           <a14:useLocalDpi xmlns:a14="http://schemas.microsoft.com/office/drawing/2010/main" val="0"/>
@@ -1760,7 +1760,7 @@
     <w:lsdException w:name="Unresolved Mention" w:semiHidden="1" w:unhideWhenUsed="1"/>
     <w:lsdException w:name="Smart Link" w:semiHidden="1" w:unhideWhenUsed="1"/>
   </w:latentStyles>
-  <w:style w:type="paragraph" w:default="1" w:styleId="Normal_0">
+  <w:style w:type="paragraph" w:default="1" w:styleId="Normal">
     <w:name w:val="Normal"/>
     <w:qFormat/>
     <w:rsid w:val="00DE75EE"/>
@@ -1770,11 +1770,11 @@
       <w14:ligatures w14:val="none"/>
     </w:rPr>
   </w:style>
-  <w:style w:type="paragraph" w:styleId="Heading1_0">
+  <w:style w:type="paragraph" w:styleId="Heading1">
     <w:name w:val="heading 1"/>
-    <w:basedOn w:val="Normal_0"/>
-    <w:next w:val="Normal_0"/>
-    <w:link w:val="Heading1Char_0"/>
+    <w:basedOn w:val="Normal"/>
+    <w:next w:val="Normal"/>
+    <w:link w:val="Heading1Char"/>
     <w:uiPriority w:val="9"/>
     <w:qFormat/>
     <w:rsid w:val="00DE75EE"/>
@@ -1804,11 +1804,11 @@
       </w14:textOutline>
     </w:rPr>
   </w:style>
-  <w:style w:type="paragraph" w:styleId="Heading2_0">
+  <w:style w:type="paragraph" w:styleId="Heading2">
     <w:name w:val="heading 2"/>
-    <w:basedOn w:val="Normal_0"/>
-    <w:next w:val="Normal_0"/>
-    <w:link w:val="Heading2Char_0"/>
+    <w:basedOn w:val="Normal"/>
+    <w:next w:val="Normal"/>
+    <w:link w:val="Heading2Char"/>
     <w:uiPriority w:val="9"/>
     <w:unhideWhenUsed/>
     <w:qFormat/>
@@ -1833,11 +1833,11 @@
       </w14:textOutline>
     </w:rPr>
   </w:style>
-  <w:style w:type="paragraph" w:styleId="Heading3_0">
+  <w:style w:type="paragraph" w:styleId="Heading3">
     <w:name w:val="heading 3"/>
-    <w:basedOn w:val="Normal_0"/>
-    <w:next w:val="Normal_0"/>
-    <w:link w:val="Heading3Char_0"/>
+    <w:basedOn w:val="Normal"/>
+    <w:next w:val="Normal"/>
+    <w:link w:val="Heading3Char"/>
     <w:uiPriority w:val="9"/>
     <w:unhideWhenUsed/>
     <w:qFormat/>
@@ -1853,11 +1853,11 @@
       <w:color w:val="0A2F40" w:themeColor="accent1" w:themeShade="7F"/>
     </w:rPr>
   </w:style>
-  <w:style w:type="paragraph" w:styleId="Heading4_0">
+  <w:style w:type="paragraph" w:styleId="Heading4">
     <w:name w:val="heading 4"/>
-    <w:basedOn w:val="Normal_0"/>
-    <w:next w:val="Normal_0"/>
-    <w:link w:val="Heading4Char_0"/>
+    <w:basedOn w:val="Normal"/>
+    <w:next w:val="Normal"/>
+    <w:link w:val="Heading4Char"/>
     <w:uiPriority w:val="9"/>
     <w:semiHidden/>
     <w:unhideWhenUsed/>
@@ -1876,11 +1876,11 @@
       <w:color w:val="0F4761" w:themeColor="accent1" w:themeShade="BF"/>
     </w:rPr>
   </w:style>
-  <w:style w:type="paragraph" w:styleId="Heading5_0">
+  <w:style w:type="paragraph" w:styleId="Heading5">
     <w:name w:val="heading 5"/>
-    <w:basedOn w:val="Normal_0"/>
-    <w:next w:val="Normal_0"/>
-    <w:link w:val="Heading5Char_0"/>
+    <w:basedOn w:val="Normal"/>
+    <w:next w:val="Normal"/>
+    <w:link w:val="Heading5Char"/>
     <w:uiPriority w:val="9"/>
     <w:semiHidden/>
     <w:unhideWhenUsed/>
@@ -1897,11 +1897,11 @@
       <w:color w:val="0F4761" w:themeColor="accent1" w:themeShade="BF"/>
     </w:rPr>
   </w:style>
-  <w:style w:type="paragraph" w:styleId="Heading6_0">
+  <w:style w:type="paragraph" w:styleId="Heading6">
     <w:name w:val="heading 6"/>
-    <w:basedOn w:val="Normal_0"/>
-    <w:next w:val="Normal_0"/>
-    <w:link w:val="Heading6Char_0"/>
+    <w:basedOn w:val="Normal"/>
+    <w:next w:val="Normal"/>
+    <w:link w:val="Heading6Char"/>
     <w:uiPriority w:val="9"/>
     <w:semiHidden/>
     <w:unhideWhenUsed/>
@@ -1920,11 +1920,11 @@
       <w:color w:val="595959" w:themeColor="text1" w:themeTint="A6"/>
     </w:rPr>
   </w:style>
-  <w:style w:type="paragraph" w:styleId="Heading7_0">
+  <w:style w:type="paragraph" w:styleId="Heading7">
     <w:name w:val="heading 7"/>
-    <w:basedOn w:val="Normal_0"/>
-    <w:next w:val="Normal_0"/>
-    <w:link w:val="Heading7Char_0"/>
+    <w:basedOn w:val="Normal"/>
+    <w:next w:val="Normal"/>
+    <w:link w:val="Heading7Char"/>
     <w:uiPriority w:val="9"/>
     <w:semiHidden/>
     <w:unhideWhenUsed/>
@@ -1941,11 +1941,11 @@
       <w:color w:val="595959" w:themeColor="text1" w:themeTint="A6"/>
     </w:rPr>
   </w:style>
-  <w:style w:type="paragraph" w:styleId="Heading8_0">
+  <w:style w:type="paragraph" w:styleId="Heading8">
     <w:name w:val="heading 8"/>
-    <w:basedOn w:val="Normal_0"/>
-    <w:next w:val="Normal_0"/>
-    <w:link w:val="Heading8Char_0"/>
+    <w:basedOn w:val="Normal"/>
+    <w:next w:val="Normal"/>
+    <w:link w:val="Heading8Char"/>
     <w:uiPriority w:val="9"/>
     <w:semiHidden/>
     <w:unhideWhenUsed/>
@@ -1963,11 +1963,11 @@
       <w:color w:val="272727" w:themeColor="text1" w:themeTint="D8"/>
     </w:rPr>
   </w:style>
-  <w:style w:type="paragraph" w:styleId="Heading9_0">
+  <w:style w:type="paragraph" w:styleId="Heading9">
     <w:name w:val="heading 9"/>
-    <w:basedOn w:val="Normal_0"/>
-    <w:next w:val="Normal_0"/>
-    <w:link w:val="Heading9Char_0"/>
+    <w:basedOn w:val="Normal"/>
+    <w:next w:val="Normal"/>
+    <w:link w:val="Heading9Char"/>
     <w:uiPriority w:val="9"/>
     <w:semiHidden/>
     <w:unhideWhenUsed/>
@@ -1983,13 +1983,13 @@
       <w:color w:val="272727" w:themeColor="text1" w:themeTint="D8"/>
     </w:rPr>
   </w:style>
-  <w:style w:type="character" w:default="1" w:styleId="DefaultParagraphFont_0">
+  <w:style w:type="character" w:default="1" w:styleId="DefaultParagraphFont">
     <w:name w:val="Default Paragraph Font"/>
     <w:uiPriority w:val="1"/>
     <w:semiHidden/>
     <w:unhideWhenUsed/>
   </w:style>
-  <w:style w:type="table" w:default="1" w:styleId="TableNormal_0">
+  <w:style w:type="table" w:default="1" w:styleId="TableNormal">
     <w:name w:val="Normal Table"/>
     <w:uiPriority w:val="99"/>
     <w:semiHidden/>
@@ -2004,13 +2004,13 @@
       </w:tblCellMar>
     </w:tblPr>
   </w:style>
-  <w:style w:type="numbering" w:default="1" w:styleId="NoList_0">
+  <w:style w:type="numbering" w:default="1" w:styleId="NoList">
     <w:name w:val="No List"/>
     <w:uiPriority w:val="99"/>
     <w:semiHidden/>
     <w:unhideWhenUsed/>
   </w:style>
-  <w:style w:type="paragraph" w:customStyle="1" w:styleId="PhotoRemarks_0">
+  <w:style w:type="paragraph" w:customStyle="1" w:styleId="PhotoRemarks">
     <w:name w:val="Photo Remarks"/>
     <w:qFormat/>
     <w:rsid w:val="00DE75EE"/>
@@ -2027,10 +2027,10 @@
       <w14:ligatures w14:val="none"/>
     </w:rPr>
   </w:style>
-  <w:style w:type="paragraph" w:styleId="BodyText_0">
+  <w:style w:type="paragraph" w:styleId="BodyText">
     <w:name w:val="Body Text"/>
-    <w:basedOn w:val="Normal_0"/>
-    <w:link w:val="BodyTextChar_0"/>
+    <w:basedOn w:val="Normal"/>
+    <w:link w:val="BodyTextChar"/>
     <w:uiPriority w:val="1"/>
     <w:qFormat/>
     <w:rsid w:val="00DE75EE"/>
@@ -2046,10 +2046,10 @@
       <w:lang w:val="en-US"/>
     </w:rPr>
   </w:style>
-  <w:style w:type="character" w:customStyle="1" w:styleId="BodyTextChar_0">
+  <w:style w:type="character" w:customStyle="1" w:styleId="BodyTextChar">
     <w:name w:val="Body Text Char"/>
-    <w:basedOn w:val="DefaultParagraphFont_0"/>
-    <w:link w:val="BodyText_0"/>
+    <w:basedOn w:val="DefaultParagraphFont"/>
+    <w:link w:val="BodyText"/>
     <w:uiPriority w:val="1"/>
     <w:rsid w:val="00DE75EE"/>
     <w:rPr>
@@ -2061,18 +2061,18 @@
       <w14:ligatures w14:val="none"/>
     </w:rPr>
   </w:style>
-  <w:style w:type="paragraph" w:customStyle="1" w:styleId="ChecklistItemValue_0">
+  <w:style w:type="paragraph" w:customStyle="1" w:styleId="ChecklistItemValue">
     <w:name w:val="Checklist Item Value"/>
-    <w:basedOn w:val="Normal_0"/>
+    <w:basedOn w:val="Normal"/>
     <w:qFormat/>
     <w:rsid w:val="00DE75EE"/>
     <w:rPr>
       <w:sz w:val="21"/>
     </w:rPr>
   </w:style>
-  <w:style w:type="paragraph" w:customStyle="1" w:styleId="docx-template-code_0">
+  <w:style w:type="paragraph" w:customStyle="1" w:styleId="docx-template-code">
     <w:name w:val="docx-template-code"/>
-    <w:basedOn w:val="Normal_0"/>
+    <w:basedOn w:val="Normal"/>
     <w:qFormat/>
     <w:rsid w:val="00DE75EE"/>
     <w:rPr>
@@ -2080,9 +2080,9 @@
       <w:szCs w:val="11"/>
     </w:rPr>
   </w:style>
-  <w:style w:type="paragraph" w:customStyle="1" w:styleId="FieldNameWithUnit_0">
+  <w:style w:type="paragraph" w:customStyle="1" w:styleId="FieldNameWithUnit">
     <w:name w:val="Field Name With Unit"/>
-    <w:basedOn w:val="Normal_0"/>
+    <w:basedOn w:val="Normal"/>
     <w:qFormat/>
     <w:rsid w:val="00DE75EE"/>
     <w:rPr>
@@ -2091,9 +2091,9 @@
       <w:szCs w:val="16"/>
     </w:rPr>
   </w:style>
-  <w:style w:type="paragraph" w:customStyle="1" w:styleId="FieldValue_0">
+  <w:style w:type="paragraph" w:customStyle="1" w:styleId="FieldValue">
     <w:name w:val="Field Value"/>
-    <w:basedOn w:val="Normal_0"/>
+    <w:basedOn w:val="Normal"/>
     <w:qFormat/>
     <w:rsid w:val="00DE75EE"/>
     <w:rPr>
@@ -2102,10 +2102,10 @@
       <w:lang w:val="en-US"/>
     </w:rPr>
   </w:style>
-  <w:style w:type="paragraph" w:styleId="Footer_0">
+  <w:style w:type="paragraph" w:styleId="Footer">
     <w:name w:val="footer"/>
-    <w:basedOn w:val="Normal_0"/>
-    <w:link w:val="FooterChar_0"/>
+    <w:basedOn w:val="Normal"/>
+    <w:link w:val="FooterChar"/>
     <w:uiPriority w:val="99"/>
     <w:unhideWhenUsed/>
     <w:rsid w:val="00DE75EE"/>
@@ -2125,10 +2125,10 @@
       <w:lang w:val="en-US"/>
     </w:rPr>
   </w:style>
-  <w:style w:type="character" w:customStyle="1" w:styleId="FooterChar_0">
+  <w:style w:type="character" w:customStyle="1" w:styleId="FooterChar">
     <w:name w:val="Footer Char"/>
-    <w:basedOn w:val="DefaultParagraphFont_0"/>
-    <w:link w:val="Footer_0"/>
+    <w:basedOn w:val="DefaultParagraphFont"/>
+    <w:link w:val="Footer"/>
     <w:uiPriority w:val="99"/>
     <w:rsid w:val="00DE75EE"/>
     <w:rPr>
@@ -2140,10 +2140,10 @@
       <w14:ligatures w14:val="none"/>
     </w:rPr>
   </w:style>
-  <w:style w:type="paragraph" w:styleId="Header_0">
+  <w:style w:type="paragraph" w:styleId="Header">
     <w:name w:val="header"/>
-    <w:basedOn w:val="Normal_0"/>
-    <w:link w:val="HeaderChar_0"/>
+    <w:basedOn w:val="Normal"/>
+    <w:link w:val="HeaderChar"/>
     <w:uiPriority w:val="99"/>
     <w:unhideWhenUsed/>
     <w:rsid w:val="00DE75EE"/>
@@ -2154,10 +2154,10 @@
       </w:tabs>
     </w:pPr>
   </w:style>
-  <w:style w:type="character" w:customStyle="1" w:styleId="HeaderChar_0">
+  <w:style w:type="character" w:customStyle="1" w:styleId="HeaderChar">
     <w:name w:val="Header Char"/>
-    <w:basedOn w:val="DefaultParagraphFont_0"/>
-    <w:link w:val="Header_0"/>
+    <w:basedOn w:val="DefaultParagraphFont"/>
+    <w:link w:val="Header"/>
     <w:uiPriority w:val="99"/>
     <w:rsid w:val="00DE75EE"/>
     <w:rPr>
@@ -2166,10 +2166,10 @@
       <w14:ligatures w14:val="none"/>
     </w:rPr>
   </w:style>
-  <w:style w:type="character" w:customStyle="1" w:styleId="Heading1Char_0">
+  <w:style w:type="character" w:customStyle="1" w:styleId="Heading1Char">
     <w:name w:val="Heading 1 Char"/>
-    <w:basedOn w:val="DefaultParagraphFont_0"/>
-    <w:link w:val="Heading1_0"/>
+    <w:basedOn w:val="DefaultParagraphFont"/>
+    <w:link w:val="Heading1"/>
     <w:uiPriority w:val="9"/>
     <w:rsid w:val="00DE75EE"/>
     <w:rPr>
@@ -2190,10 +2190,10 @@
       <w14:ligatures w14:val="none"/>
     </w:rPr>
   </w:style>
-  <w:style w:type="character" w:customStyle="1" w:styleId="Heading2Char_0">
+  <w:style w:type="character" w:customStyle="1" w:styleId="Heading2Char">
     <w:name w:val="Heading 2 Char"/>
-    <w:basedOn w:val="DefaultParagraphFont_0"/>
-    <w:link w:val="Heading2_0"/>
+    <w:basedOn w:val="DefaultParagraphFont"/>
+    <w:link w:val="Heading2"/>
     <w:uiPriority w:val="9"/>
     <w:rsid w:val="00DE75EE"/>
     <w:rPr>
@@ -2212,10 +2212,10 @@
       <w14:ligatures w14:val="none"/>
     </w:rPr>
   </w:style>
-  <w:style w:type="character" w:customStyle="1" w:styleId="Heading3Char_0">
+  <w:style w:type="character" w:customStyle="1" w:styleId="Heading3Char">
     <w:name w:val="Heading 3 Char"/>
-    <w:basedOn w:val="DefaultParagraphFont_0"/>
-    <w:link w:val="Heading3_0"/>
+    <w:basedOn w:val="DefaultParagraphFont"/>
+    <w:link w:val="Heading3"/>
     <w:uiPriority w:val="9"/>
     <w:rsid w:val="00DE75EE"/>
     <w:rPr>
@@ -2225,7 +2225,7 @@
       <w14:ligatures w14:val="none"/>
     </w:rPr>
   </w:style>
-  <w:style w:type="paragraph" w:customStyle="1" w:styleId="ImageCaption_0">
+  <w:style w:type="paragraph" w:customStyle="1" w:styleId="ImageCaption">
     <w:name w:val="Image Caption"/>
     <w:qFormat/>
     <w:rsid w:val="00DE75EE"/>
@@ -2240,17 +2240,17 @@
       <w14:ligatures w14:val="none"/>
     </w:rPr>
   </w:style>
-  <w:style w:type="character" w:styleId="LineNumber_0">
+  <w:style w:type="character" w:styleId="LineNumber">
     <w:name w:val="line number"/>
-    <w:basedOn w:val="DefaultParagraphFont_0"/>
+    <w:basedOn w:val="DefaultParagraphFont"/>
     <w:uiPriority w:val="99"/>
     <w:semiHidden/>
     <w:unhideWhenUsed/>
     <w:rsid w:val="00DE75EE"/>
   </w:style>
-  <w:style w:type="paragraph" w:styleId="NoSpacing_0">
+  <w:style w:type="paragraph" w:styleId="NoSpacing">
     <w:name w:val="No Spacing"/>
-    <w:link w:val="NoSpacingChar_0"/>
+    <w:link w:val="NoSpacingChar"/>
     <w:uiPriority w:val="1"/>
     <w:qFormat/>
     <w:rsid w:val="00DE75EE"/>
@@ -2263,10 +2263,10 @@
       <w14:ligatures w14:val="none"/>
     </w:rPr>
   </w:style>
-  <w:style w:type="character" w:customStyle="1" w:styleId="NoSpacingChar_0">
+  <w:style w:type="character" w:customStyle="1" w:styleId="NoSpacingChar">
     <w:name w:val="No Spacing Char"/>
-    <w:basedOn w:val="DefaultParagraphFont_0"/>
-    <w:link w:val="NoSpacing_0"/>
+    <w:basedOn w:val="DefaultParagraphFont"/>
+    <w:link w:val="NoSpacing"/>
     <w:uiPriority w:val="1"/>
     <w:rsid w:val="00DE75EE"/>
     <w:rPr>
@@ -2278,17 +2278,17 @@
       <w14:ligatures w14:val="none"/>
     </w:rPr>
   </w:style>
-  <w:style w:type="character" w:styleId="PageNumber_0">
+  <w:style w:type="character" w:styleId="PageNumber">
     <w:name w:val="page number"/>
-    <w:basedOn w:val="DefaultParagraphFont_0"/>
+    <w:basedOn w:val="DefaultParagraphFont"/>
     <w:uiPriority w:val="99"/>
     <w:semiHidden/>
     <w:unhideWhenUsed/>
     <w:rsid w:val="00DE75EE"/>
   </w:style>
-  <w:style w:type="table" w:styleId="TableGrid_0">
+  <w:style w:type="table" w:styleId="TableGrid">
     <w:name w:val="Table Grid"/>
-    <w:basedOn w:val="TableNormal_0"/>
+    <w:basedOn w:val="TableNormal"/>
     <w:uiPriority w:val="39"/>
     <w:rsid w:val="00DE75EE"/>
     <w:rPr>
@@ -2306,18 +2306,18 @@
       </w:tblBorders>
     </w:tblPr>
   </w:style>
-  <w:style w:type="paragraph" w:customStyle="1" w:styleId="TableHeading_0">
+  <w:style w:type="paragraph" w:customStyle="1" w:styleId="TableHeading">
     <w:name w:val="Table Heading"/>
-    <w:basedOn w:val="FieldNameWithUnit_0"/>
+    <w:basedOn w:val="FieldNameWithUnit"/>
     <w:qFormat/>
     <w:rsid w:val="00DE75EE"/>
     <w:rPr>
       <w:sz w:val="20"/>
     </w:rPr>
   </w:style>
-  <w:style w:type="paragraph" w:customStyle="1" w:styleId="TableRow_0">
+  <w:style w:type="paragraph" w:customStyle="1" w:styleId="TableRow">
     <w:name w:val="Table Row"/>
-    <w:basedOn w:val="TableHeading_0"/>
+    <w:basedOn w:val="TableHeading"/>
     <w:qFormat/>
     <w:rsid w:val="00DE75EE"/>
     <w:pPr>
@@ -2331,11 +2331,11 @@
       <w:szCs w:val="24"/>
     </w:rPr>
   </w:style>
-  <w:style w:type="paragraph" w:styleId="Title_0">
+  <w:style w:type="paragraph" w:styleId="Title">
     <w:name w:val="Title"/>
-    <w:basedOn w:val="Normal_0"/>
-    <w:next w:val="Normal_0"/>
-    <w:link w:val="TitleChar_0"/>
+    <w:basedOn w:val="Normal"/>
+    <w:next w:val="Normal"/>
+    <w:link w:val="TitleChar"/>
     <w:uiPriority w:val="10"/>
     <w:qFormat/>
     <w:rsid w:val="00DE75EE"/>
@@ -2353,10 +2353,10 @@
       <w:szCs w:val="56"/>
     </w:rPr>
   </w:style>
-  <w:style w:type="character" w:customStyle="1" w:styleId="TitleChar_0">
+  <w:style w:type="character" w:customStyle="1" w:styleId="TitleChar">
     <w:name w:val="Title Char"/>
-    <w:basedOn w:val="DefaultParagraphFont_0"/>
-    <w:link w:val="Title_0"/>
+    <w:basedOn w:val="DefaultParagraphFont"/>
+    <w:link w:val="Title"/>
     <w:uiPriority w:val="10"/>
     <w:rsid w:val="00DE75EE"/>
     <w:rPr>
@@ -2370,10 +2370,10 @@
       <w14:ligatures w14:val="none"/>
     </w:rPr>
   </w:style>
-  <w:style w:type="paragraph" w:customStyle="1" w:styleId="TopicFieldName_0">
+  <w:style w:type="paragraph" w:customStyle="1" w:styleId="TopicFieldName">
     <w:name w:val="Topic Field Name"/>
-    <w:basedOn w:val="Normal_0"/>
-    <w:next w:val="Normal_0"/>
+    <w:basedOn w:val="Normal"/>
+    <w:next w:val="Normal"/>
     <w:qFormat/>
     <w:rsid w:val="00DE75EE"/>
     <w:rPr>
@@ -2384,9 +2384,9 @@
       <w:sz w:val="16"/>
     </w:rPr>
   </w:style>
-  <w:style w:type="table" w:customStyle="1" w:styleId="BaseStructureTable_0">
+  <w:style w:type="table" w:customStyle="1" w:styleId="BaseStructureTable">
     <w:name w:val="Base Structure Table"/>
-    <w:basedOn w:val="TableNormal_0"/>
+    <w:basedOn w:val="TableNormal"/>
     <w:uiPriority w:val="99"/>
     <w:rsid w:val="00D04EBB"/>
     <w:rPr>
@@ -2401,9 +2401,9 @@
       </w:tblCellMar>
     </w:tblPr>
   </w:style>
-  <w:style w:type="table" w:customStyle="1" w:styleId="LegendTable_0">
+  <w:style w:type="table" w:customStyle="1" w:styleId="LegendTable">
     <w:name w:val="Legend Table"/>
-    <w:basedOn w:val="TableNormal_0"/>
+    <w:basedOn w:val="TableNormal"/>
     <w:uiPriority w:val="99"/>
     <w:rsid w:val="00D04EBB"/>
     <w:rPr>
@@ -2419,10 +2419,10 @@
       </w:tblCellMar>
     </w:tblPr>
   </w:style>
-  <w:style w:type="character" w:customStyle="1" w:styleId="Heading4Char_0">
+  <w:style w:type="character" w:customStyle="1" w:styleId="Heading4Char">
     <w:name w:val="Heading 4 Char"/>
-    <w:basedOn w:val="DefaultParagraphFont_0"/>
-    <w:link w:val="Heading4_0"/>
+    <w:basedOn w:val="DefaultParagraphFont"/>
+    <w:link w:val="Heading4"/>
     <w:uiPriority w:val="9"/>
     <w:semiHidden/>
     <w:rsid w:val="00F85832"/>
@@ -2435,10 +2435,10 @@
       <w14:ligatures w14:val="none"/>
     </w:rPr>
   </w:style>
-  <w:style w:type="character" w:customStyle="1" w:styleId="Heading5Char_0">
+  <w:style w:type="character" w:customStyle="1" w:styleId="Heading5Char">
     <w:name w:val="Heading 5 Char"/>
-    <w:basedOn w:val="DefaultParagraphFont_0"/>
-    <w:link w:val="Heading5_0"/>
+    <w:basedOn w:val="DefaultParagraphFont"/>
+    <w:link w:val="Heading5"/>
     <w:uiPriority w:val="9"/>
     <w:semiHidden/>
     <w:rsid w:val="00F85832"/>
@@ -2449,10 +2449,10 @@
       <w14:ligatures w14:val="none"/>
     </w:rPr>
   </w:style>
-  <w:style w:type="character" w:customStyle="1" w:styleId="Heading6Char_0">
+  <w:style w:type="character" w:customStyle="1" w:styleId="Heading6Char">
     <w:name w:val="Heading 6 Char"/>
-    <w:basedOn w:val="DefaultParagraphFont_0"/>
-    <w:link w:val="Heading6_0"/>
+    <w:basedOn w:val="DefaultParagraphFont"/>
+    <w:link w:val="Heading6"/>
     <w:uiPriority w:val="9"/>
     <w:semiHidden/>
     <w:rsid w:val="00F85832"/>
@@ -2465,10 +2465,10 @@
       <w14:ligatures w14:val="none"/>
     </w:rPr>
   </w:style>
-  <w:style w:type="character" w:customStyle="1" w:styleId="Heading7Char_0">
+  <w:style w:type="character" w:customStyle="1" w:styleId="Heading7Char">
     <w:name w:val="Heading 7 Char"/>
-    <w:basedOn w:val="DefaultParagraphFont_0"/>
-    <w:link w:val="Heading7_0"/>
+    <w:basedOn w:val="DefaultParagraphFont"/>
+    <w:link w:val="Heading7"/>
     <w:uiPriority w:val="9"/>
     <w:semiHidden/>
     <w:rsid w:val="00F85832"/>
@@ -2479,10 +2479,10 @@
       <w14:ligatures w14:val="none"/>
     </w:rPr>
   </w:style>
-  <w:style w:type="character" w:customStyle="1" w:styleId="Heading8Char_0">
+  <w:style w:type="character" w:customStyle="1" w:styleId="Heading8Char">
     <w:name w:val="Heading 8 Char"/>
-    <w:basedOn w:val="DefaultParagraphFont_0"/>
-    <w:link w:val="Heading8_0"/>
+    <w:basedOn w:val="DefaultParagraphFont"/>
+    <w:link w:val="Heading8"/>
     <w:uiPriority w:val="9"/>
     <w:semiHidden/>
     <w:rsid w:val="00F85832"/>
@@ -2495,10 +2495,10 @@
       <w14:ligatures w14:val="none"/>
     </w:rPr>
   </w:style>
-  <w:style w:type="character" w:customStyle="1" w:styleId="Heading9Char_0">
+  <w:style w:type="character" w:customStyle="1" w:styleId="Heading9Char">
     <w:name w:val="Heading 9 Char"/>
-    <w:basedOn w:val="DefaultParagraphFont_0"/>
-    <w:link w:val="Heading9_0"/>
+    <w:basedOn w:val="DefaultParagraphFont"/>
+    <w:link w:val="Heading9"/>
     <w:uiPriority w:val="9"/>
     <w:semiHidden/>
     <w:rsid w:val="00F85832"/>
@@ -2509,11 +2509,11 @@
       <w14:ligatures w14:val="none"/>
     </w:rPr>
   </w:style>
-  <w:style w:type="paragraph" w:styleId="Subtitle_0">
+  <w:style w:type="paragraph" w:styleId="Subtitle">
     <w:name w:val="Subtitle"/>
-    <w:basedOn w:val="Normal_0"/>
-    <w:next w:val="Normal_0"/>
-    <w:link w:val="SubtitleChar_0"/>
+    <w:basedOn w:val="Normal"/>
+    <w:next w:val="Normal"/>
+    <w:link w:val="SubtitleChar"/>
     <w:uiPriority w:val="11"/>
     <w:qFormat/>
     <w:rsid w:val="00F85832"/>
@@ -2531,10 +2531,10 @@
       <w:szCs w:val="28"/>
     </w:rPr>
   </w:style>
-  <w:style w:type="character" w:customStyle="1" w:styleId="SubtitleChar_0">
+  <w:style w:type="character" w:customStyle="1" w:styleId="SubtitleChar">
     <w:name w:val="Subtitle Char"/>
-    <w:basedOn w:val="DefaultParagraphFont_0"/>
-    <w:link w:val="Subtitle_0"/>
+    <w:basedOn w:val="DefaultParagraphFont"/>
+    <w:link w:val="Subtitle"/>
     <w:uiPriority w:val="11"/>
     <w:rsid w:val="00F85832"/>
     <w:rPr>
@@ -2547,11 +2547,11 @@
       <w14:ligatures w14:val="none"/>
     </w:rPr>
   </w:style>
-  <w:style w:type="paragraph" w:styleId="Quote_0">
+  <w:style w:type="paragraph" w:styleId="Quote">
     <w:name w:val="Quote"/>
-    <w:basedOn w:val="Normal_0"/>
-    <w:next w:val="Normal_0"/>
-    <w:link w:val="QuoteChar_0"/>
+    <w:basedOn w:val="Normal"/>
+    <w:next w:val="Normal"/>
+    <w:link w:val="QuoteChar"/>
     <w:uiPriority w:val="29"/>
     <w:qFormat/>
     <w:rsid w:val="00F85832"/>
@@ -2565,10 +2565,10 @@
       <w:color w:val="404040" w:themeColor="text1" w:themeTint="BF"/>
     </w:rPr>
   </w:style>
-  <w:style w:type="character" w:customStyle="1" w:styleId="QuoteChar_0">
+  <w:style w:type="character" w:customStyle="1" w:styleId="QuoteChar">
     <w:name w:val="Quote Char"/>
-    <w:basedOn w:val="DefaultParagraphFont_0"/>
-    <w:link w:val="Quote_0"/>
+    <w:basedOn w:val="DefaultParagraphFont"/>
+    <w:link w:val="Quote"/>
     <w:uiPriority w:val="29"/>
     <w:rsid w:val="00F85832"/>
     <w:rPr>
@@ -2580,9 +2580,9 @@
       <w14:ligatures w14:val="none"/>
     </w:rPr>
   </w:style>
-  <w:style w:type="paragraph" w:styleId="ListParagraph_0">
+  <w:style w:type="paragraph" w:styleId="ListParagraph">
     <w:name w:val="List Paragraph"/>
-    <w:basedOn w:val="Normal_0"/>
+    <w:basedOn w:val="Normal"/>
     <w:uiPriority w:val="34"/>
     <w:qFormat/>
     <w:rsid w:val="00F85832"/>
@@ -2591,9 +2591,9 @@
       <w:contextualSpacing/>
     </w:pPr>
   </w:style>
-  <w:style w:type="character" w:styleId="IntenseEmphasis_0">
+  <w:style w:type="character" w:styleId="IntenseEmphasis">
     <w:name w:val="Intense Emphasis"/>
-    <w:basedOn w:val="DefaultParagraphFont_0"/>
+    <w:basedOn w:val="DefaultParagraphFont"/>
     <w:uiPriority w:val="21"/>
     <w:qFormat/>
     <w:rsid w:val="00F85832"/>
@@ -2603,11 +2603,11 @@
       <w:color w:val="0F4761" w:themeColor="accent1" w:themeShade="BF"/>
     </w:rPr>
   </w:style>
-  <w:style w:type="paragraph" w:styleId="IntenseQuote_0">
+  <w:style w:type="paragraph" w:styleId="IntenseQuote">
     <w:name w:val="Intense Quote"/>
-    <w:basedOn w:val="Normal_0"/>
-    <w:next w:val="Normal_0"/>
-    <w:link w:val="IntenseQuoteChar_0"/>
+    <w:basedOn w:val="Normal"/>
+    <w:next w:val="Normal"/>
+    <w:link w:val="IntenseQuoteChar"/>
     <w:uiPriority w:val="30"/>
     <w:qFormat/>
     <w:rsid w:val="00F85832"/>
@@ -2626,10 +2626,10 @@
       <w:color w:val="0F4761" w:themeColor="accent1" w:themeShade="BF"/>
     </w:rPr>
   </w:style>
-  <w:style w:type="character" w:customStyle="1" w:styleId="IntenseQuoteChar_0">
+  <w:style w:type="character" w:customStyle="1" w:styleId="IntenseQuoteChar">
     <w:name w:val="Intense Quote Char"/>
-    <w:basedOn w:val="DefaultParagraphFont_0"/>
-    <w:link w:val="IntenseQuote_0"/>
+    <w:basedOn w:val="DefaultParagraphFont"/>
+    <w:link w:val="IntenseQuote"/>
     <w:uiPriority w:val="30"/>
     <w:rsid w:val="00F85832"/>
     <w:rPr>
@@ -2641,1802 +2641,12 @@
       <w14:ligatures w14:val="none"/>
     </w:rPr>
   </w:style>
-  <w:style w:type="character" w:styleId="IntenseReference_0">
+  <w:style w:type="character" w:styleId="IntenseReference">
     <w:name w:val="Intense Reference"/>
-    <w:basedOn w:val="DefaultParagraphFont_0"/>
+    <w:basedOn w:val="DefaultParagraphFont"/>
     <w:uiPriority w:val="32"/>
     <w:qFormat/>
     <w:rsid w:val="00F85832"/>
-    <w:rPr>
-      <w:b/>
-      <w:bCs/>
-      <w:smallCaps/>
-      <w:color w:val="0F4761" w:themeColor="accent1" w:themeShade="BF"/>
-      <w:spacing w:val="5"/>
-    </w:rPr>
-  </w:style>
-  <w:style w:type="paragraph" w:default="1" w:styleId="Normal_1">
-    <w:name w:val="Normal"/>
-    <w:qFormat/>
-    <w:rsid w:val="00DE75EE"/>
-    <w:rPr>
-      <w:rFonts w:ascii="Roboto" w:hAnsi="Roboto"/>
-      <w:kern w:val="0"/>
-      <w14:ligatures w14:val="none"/>
-    </w:rPr>
-  </w:style>
-  <w:style w:type="paragraph" w:styleId="Heading1_1">
-    <w:name w:val="heading 1"/>
-    <w:basedOn w:val="Normal_1"/>
-    <w:next w:val="Normal_1"/>
-    <w:link w:val="Heading1Char_1"/>
-    <w:uiPriority w:val="9"/>
-    <w:qFormat/>
-    <w:rsid w:val="00DE75EE"/>
-    <w:pPr>
-      <w:widowControl w:val="0"/>
-      <w:pBdr>
-        <w:bottom w:val="single" w:sz="4" w:space="4" w:color="00848B"/>
-      </w:pBdr>
-      <w:autoSpaceDE w:val="0"/>
-      <w:autoSpaceDN w:val="0"/>
-      <w:spacing w:before="240" w:after="240"/>
-      <w:outlineLvl w:val="0"/>
-    </w:pPr>
-    <w:rPr>
-      <w:rFonts w:eastAsia="Arial" w:cs="Arial"/>
-      <w:b/>
-      <w:color w:val="000000" w:themeColor="text1"/>
-      <w:sz w:val="28"/>
-      <w:szCs w:val="28"/>
-      <w:lang w:val="en-US"/>
-      <w14:textOutline w14:w="3175" w14:cap="rnd" w14:cmpd="sng" w14:algn="ctr">
-        <w14:solidFill>
-          <w14:srgbClr w14:val="000000"/>
-        </w14:solidFill>
-        <w14:prstDash w14:val="solid"/>
-        <w14:bevel/>
-      </w14:textOutline>
-    </w:rPr>
-  </w:style>
-  <w:style w:type="paragraph" w:styleId="Heading2_1">
-    <w:name w:val="heading 2"/>
-    <w:basedOn w:val="Normal_1"/>
-    <w:next w:val="Normal_1"/>
-    <w:link w:val="Heading2Char_1"/>
-    <w:uiPriority w:val="9"/>
-    <w:unhideWhenUsed/>
-    <w:qFormat/>
-    <w:rsid w:val="00DE75EE"/>
-    <w:pPr>
-      <w:keepNext/>
-      <w:keepLines/>
-      <w:spacing w:before="40" w:after="120"/>
-      <w:outlineLvl w:val="1"/>
-    </w:pPr>
-    <w:rPr>
-      <w:rFonts w:eastAsiaTheme="majorEastAsia" w:cstheme="majorBidi"/>
-      <w:b/>
-      <w:color w:val="000000" w:themeColor="text1"/>
-      <w:lang w:val="en-US"/>
-      <w14:textOutline w14:w="3175" w14:cap="rnd" w14:cmpd="sng" w14:algn="ctr">
-        <w14:solidFill>
-          <w14:srgbClr w14:val="000000"/>
-        </w14:solidFill>
-        <w14:prstDash w14:val="solid"/>
-        <w14:bevel/>
-      </w14:textOutline>
-    </w:rPr>
-  </w:style>
-  <w:style w:type="paragraph" w:styleId="Heading3_1">
-    <w:name w:val="heading 3"/>
-    <w:basedOn w:val="Normal_1"/>
-    <w:next w:val="Normal_1"/>
-    <w:link w:val="Heading3Char_1"/>
-    <w:uiPriority w:val="9"/>
-    <w:unhideWhenUsed/>
-    <w:qFormat/>
-    <w:rsid w:val="00DE75EE"/>
-    <w:pPr>
-      <w:keepNext/>
-      <w:keepLines/>
-      <w:spacing w:before="40"/>
-      <w:outlineLvl w:val="2"/>
-    </w:pPr>
-    <w:rPr>
-      <w:rFonts w:asciiTheme="majorHAnsi" w:eastAsiaTheme="majorEastAsia" w:hAnsiTheme="majorHAnsi" w:cstheme="majorBidi"/>
-      <w:color w:val="0A2F40" w:themeColor="accent1" w:themeShade="7F"/>
-    </w:rPr>
-  </w:style>
-  <w:style w:type="paragraph" w:styleId="Heading4_1">
-    <w:name w:val="heading 4"/>
-    <w:basedOn w:val="Normal_1"/>
-    <w:next w:val="Normal_1"/>
-    <w:link w:val="Heading4Char_1"/>
-    <w:uiPriority w:val="9"/>
-    <w:semiHidden/>
-    <w:unhideWhenUsed/>
-    <w:qFormat/>
-    <w:rsid w:val="00526174"/>
-    <w:pPr>
-      <w:keepNext/>
-      <w:keepLines/>
-      <w:spacing w:before="80" w:after="40"/>
-      <w:outlineLvl w:val="3"/>
-    </w:pPr>
-    <w:rPr>
-      <w:rFonts w:asciiTheme="minorHAnsi" w:eastAsiaTheme="majorEastAsia" w:hAnsiTheme="minorHAnsi" w:cstheme="majorBidi"/>
-      <w:i/>
-      <w:iCs/>
-      <w:color w:val="0F4761" w:themeColor="accent1" w:themeShade="BF"/>
-    </w:rPr>
-  </w:style>
-  <w:style w:type="paragraph" w:styleId="Heading5_1">
-    <w:name w:val="heading 5"/>
-    <w:basedOn w:val="Normal_1"/>
-    <w:next w:val="Normal_1"/>
-    <w:link w:val="Heading5Char_1"/>
-    <w:uiPriority w:val="9"/>
-    <w:semiHidden/>
-    <w:unhideWhenUsed/>
-    <w:qFormat/>
-    <w:rsid w:val="00526174"/>
-    <w:pPr>
-      <w:keepNext/>
-      <w:keepLines/>
-      <w:spacing w:before="80" w:after="40"/>
-      <w:outlineLvl w:val="4"/>
-    </w:pPr>
-    <w:rPr>
-      <w:rFonts w:asciiTheme="minorHAnsi" w:eastAsiaTheme="majorEastAsia" w:hAnsiTheme="minorHAnsi" w:cstheme="majorBidi"/>
-      <w:color w:val="0F4761" w:themeColor="accent1" w:themeShade="BF"/>
-    </w:rPr>
-  </w:style>
-  <w:style w:type="paragraph" w:styleId="Heading6_1">
-    <w:name w:val="heading 6"/>
-    <w:basedOn w:val="Normal_1"/>
-    <w:next w:val="Normal_1"/>
-    <w:link w:val="Heading6Char_1"/>
-    <w:uiPriority w:val="9"/>
-    <w:semiHidden/>
-    <w:unhideWhenUsed/>
-    <w:qFormat/>
-    <w:rsid w:val="00526174"/>
-    <w:pPr>
-      <w:keepNext/>
-      <w:keepLines/>
-      <w:spacing w:before="40"/>
-      <w:outlineLvl w:val="5"/>
-    </w:pPr>
-    <w:rPr>
-      <w:rFonts w:asciiTheme="minorHAnsi" w:eastAsiaTheme="majorEastAsia" w:hAnsiTheme="minorHAnsi" w:cstheme="majorBidi"/>
-      <w:i/>
-      <w:iCs/>
-      <w:color w:val="595959" w:themeColor="text1" w:themeTint="A6"/>
-    </w:rPr>
-  </w:style>
-  <w:style w:type="paragraph" w:styleId="Heading7_1">
-    <w:name w:val="heading 7"/>
-    <w:basedOn w:val="Normal_1"/>
-    <w:next w:val="Normal_1"/>
-    <w:link w:val="Heading7Char_1"/>
-    <w:uiPriority w:val="9"/>
-    <w:semiHidden/>
-    <w:unhideWhenUsed/>
-    <w:qFormat/>
-    <w:rsid w:val="00526174"/>
-    <w:pPr>
-      <w:keepNext/>
-      <w:keepLines/>
-      <w:spacing w:before="40"/>
-      <w:outlineLvl w:val="6"/>
-    </w:pPr>
-    <w:rPr>
-      <w:rFonts w:asciiTheme="minorHAnsi" w:eastAsiaTheme="majorEastAsia" w:hAnsiTheme="minorHAnsi" w:cstheme="majorBidi"/>
-      <w:color w:val="595959" w:themeColor="text1" w:themeTint="A6"/>
-    </w:rPr>
-  </w:style>
-  <w:style w:type="paragraph" w:styleId="Heading8_1">
-    <w:name w:val="heading 8"/>
-    <w:basedOn w:val="Normal_1"/>
-    <w:next w:val="Normal_1"/>
-    <w:link w:val="Heading8Char_1"/>
-    <w:uiPriority w:val="9"/>
-    <w:semiHidden/>
-    <w:unhideWhenUsed/>
-    <w:qFormat/>
-    <w:rsid w:val="00526174"/>
-    <w:pPr>
-      <w:keepNext/>
-      <w:keepLines/>
-      <w:outlineLvl w:val="7"/>
-    </w:pPr>
-    <w:rPr>
-      <w:rFonts w:asciiTheme="minorHAnsi" w:eastAsiaTheme="majorEastAsia" w:hAnsiTheme="minorHAnsi" w:cstheme="majorBidi"/>
-      <w:i/>
-      <w:iCs/>
-      <w:color w:val="272727" w:themeColor="text1" w:themeTint="D8"/>
-    </w:rPr>
-  </w:style>
-  <w:style w:type="paragraph" w:styleId="Heading9_1">
-    <w:name w:val="heading 9"/>
-    <w:basedOn w:val="Normal_1"/>
-    <w:next w:val="Normal_1"/>
-    <w:link w:val="Heading9Char_1"/>
-    <w:uiPriority w:val="9"/>
-    <w:semiHidden/>
-    <w:unhideWhenUsed/>
-    <w:qFormat/>
-    <w:rsid w:val="00526174"/>
-    <w:pPr>
-      <w:keepNext/>
-      <w:keepLines/>
-      <w:outlineLvl w:val="8"/>
-    </w:pPr>
-    <w:rPr>
-      <w:rFonts w:asciiTheme="minorHAnsi" w:eastAsiaTheme="majorEastAsia" w:hAnsiTheme="minorHAnsi" w:cstheme="majorBidi"/>
-      <w:color w:val="272727" w:themeColor="text1" w:themeTint="D8"/>
-    </w:rPr>
-  </w:style>
-  <w:style w:type="character" w:default="1" w:styleId="DefaultParagraphFont_1">
-    <w:name w:val="Default Paragraph Font"/>
-    <w:uiPriority w:val="1"/>
-    <w:semiHidden/>
-    <w:unhideWhenUsed/>
-  </w:style>
-  <w:style w:type="table" w:default="1" w:styleId="TableNormal_1">
-    <w:name w:val="Normal Table"/>
-    <w:uiPriority w:val="99"/>
-    <w:semiHidden/>
-    <w:unhideWhenUsed/>
-    <w:tblPr>
-      <w:tblInd w:w="0" w:type="dxa"/>
-      <w:tblCellMar>
-        <w:top w:w="0" w:type="dxa"/>
-        <w:left w:w="108" w:type="dxa"/>
-        <w:bottom w:w="0" w:type="dxa"/>
-        <w:right w:w="108" w:type="dxa"/>
-      </w:tblCellMar>
-    </w:tblPr>
-  </w:style>
-  <w:style w:type="numbering" w:default="1" w:styleId="NoList_1">
-    <w:name w:val="No List"/>
-    <w:uiPriority w:val="99"/>
-    <w:semiHidden/>
-    <w:unhideWhenUsed/>
-  </w:style>
-  <w:style w:type="paragraph" w:customStyle="1" w:styleId="PhotoRemarks_1">
-    <w:name w:val="Photo Remarks"/>
-    <w:qFormat/>
-    <w:rsid w:val="00DE75EE"/>
-    <w:pPr>
-      <w:spacing w:before="100"/>
-    </w:pPr>
-    <w:rPr>
-      <w:rFonts w:ascii="Roboto" w:hAnsi="Roboto"/>
-      <w:color w:val="0D0D0D"/>
-      <w:spacing w:val="-2"/>
-      <w:kern w:val="0"/>
-      <w:sz w:val="18"/>
-      <w:lang w:val="en-US"/>
-      <w14:ligatures w14:val="none"/>
-    </w:rPr>
-  </w:style>
-  <w:style w:type="paragraph" w:styleId="BodyText_1">
-    <w:name w:val="Body Text"/>
-    <w:basedOn w:val="Normal_1"/>
-    <w:link w:val="BodyTextChar_1"/>
-    <w:uiPriority w:val="1"/>
-    <w:qFormat/>
-    <w:rsid w:val="00DE75EE"/>
-    <w:pPr>
-      <w:widowControl w:val="0"/>
-      <w:autoSpaceDE w:val="0"/>
-      <w:autoSpaceDN w:val="0"/>
-    </w:pPr>
-    <w:rPr>
-      <w:rFonts w:ascii="Arial" w:eastAsia="Arial" w:hAnsi="Arial" w:cs="Arial"/>
-      <w:sz w:val="18"/>
-      <w:szCs w:val="18"/>
-      <w:lang w:val="en-US"/>
-    </w:rPr>
-  </w:style>
-  <w:style w:type="character" w:customStyle="1" w:styleId="BodyTextChar_1">
-    <w:name w:val="Body Text Char"/>
-    <w:basedOn w:val="DefaultParagraphFont_1"/>
-    <w:link w:val="BodyText_1"/>
-    <w:uiPriority w:val="1"/>
-    <w:rsid w:val="00DE75EE"/>
-    <w:rPr>
-      <w:rFonts w:ascii="Arial" w:eastAsia="Arial" w:hAnsi="Arial" w:cs="Arial"/>
-      <w:kern w:val="0"/>
-      <w:sz w:val="18"/>
-      <w:szCs w:val="18"/>
-      <w:lang w:val="en-US"/>
-      <w14:ligatures w14:val="none"/>
-    </w:rPr>
-  </w:style>
-  <w:style w:type="paragraph" w:customStyle="1" w:styleId="ChecklistItemValue_1">
-    <w:name w:val="Checklist Item Value"/>
-    <w:basedOn w:val="Normal_1"/>
-    <w:qFormat/>
-    <w:rsid w:val="00DE75EE"/>
-    <w:rPr>
-      <w:sz w:val="21"/>
-    </w:rPr>
-  </w:style>
-  <w:style w:type="paragraph" w:customStyle="1" w:styleId="docx-template-code_1">
-    <w:name w:val="docx-template-code"/>
-    <w:basedOn w:val="Normal_1"/>
-    <w:qFormat/>
-    <w:rsid w:val="00DE75EE"/>
-    <w:rPr>
-      <w:sz w:val="11"/>
-      <w:szCs w:val="11"/>
-    </w:rPr>
-  </w:style>
-  <w:style w:type="paragraph" w:customStyle="1" w:styleId="FieldNameWithUnit_1">
-    <w:name w:val="Field Name With Unit"/>
-    <w:basedOn w:val="Normal_1"/>
-    <w:qFormat/>
-    <w:rsid w:val="00DE75EE"/>
-    <w:rPr>
-      <w:color w:val="7F7F7F"/>
-      <w:sz w:val="16"/>
-      <w:szCs w:val="16"/>
-    </w:rPr>
-  </w:style>
-  <w:style w:type="paragraph" w:customStyle="1" w:styleId="FieldValue_1">
-    <w:name w:val="Field Value"/>
-    <w:basedOn w:val="Normal_1"/>
-    <w:qFormat/>
-    <w:rsid w:val="00DE75EE"/>
-    <w:rPr>
-      <w:color w:val="0D0D0D"/>
-      <w:sz w:val="20"/>
-      <w:lang w:val="en-US"/>
-    </w:rPr>
-  </w:style>
-  <w:style w:type="paragraph" w:styleId="Footer_1">
-    <w:name w:val="footer"/>
-    <w:basedOn w:val="Normal_1"/>
-    <w:link w:val="FooterChar_1"/>
-    <w:uiPriority w:val="99"/>
-    <w:unhideWhenUsed/>
-    <w:rsid w:val="00DE75EE"/>
-    <w:pPr>
-      <w:pBdr>
-        <w:top w:val="single" w:sz="4" w:space="6" w:color="00848B"/>
-      </w:pBdr>
-      <w:tabs>
-        <w:tab w:val="center" w:pos="4513"/>
-        <w:tab w:val="right" w:pos="9026"/>
-      </w:tabs>
-      <w:jc w:val="center"/>
-    </w:pPr>
-    <w:rPr>
-      <w:sz w:val="18"/>
-      <w:szCs w:val="18"/>
-      <w:lang w:val="en-US"/>
-    </w:rPr>
-  </w:style>
-  <w:style w:type="character" w:customStyle="1" w:styleId="FooterChar_1">
-    <w:name w:val="Footer Char"/>
-    <w:basedOn w:val="DefaultParagraphFont_1"/>
-    <w:link w:val="Footer_1"/>
-    <w:uiPriority w:val="99"/>
-    <w:rsid w:val="00DE75EE"/>
-    <w:rPr>
-      <w:rFonts w:ascii="Roboto" w:hAnsi="Roboto"/>
-      <w:kern w:val="0"/>
-      <w:sz w:val="18"/>
-      <w:szCs w:val="18"/>
-      <w:lang w:val="en-US"/>
-      <w14:ligatures w14:val="none"/>
-    </w:rPr>
-  </w:style>
-  <w:style w:type="paragraph" w:styleId="Header_1">
-    <w:name w:val="header"/>
-    <w:basedOn w:val="Normal_1"/>
-    <w:link w:val="HeaderChar_1"/>
-    <w:uiPriority w:val="99"/>
-    <w:unhideWhenUsed/>
-    <w:rsid w:val="00DE75EE"/>
-    <w:pPr>
-      <w:tabs>
-        <w:tab w:val="center" w:pos="4513"/>
-        <w:tab w:val="right" w:pos="9026"/>
-      </w:tabs>
-    </w:pPr>
-  </w:style>
-  <w:style w:type="character" w:customStyle="1" w:styleId="HeaderChar_1">
-    <w:name w:val="Header Char"/>
-    <w:basedOn w:val="DefaultParagraphFont_1"/>
-    <w:link w:val="Header_1"/>
-    <w:uiPriority w:val="99"/>
-    <w:rsid w:val="00DE75EE"/>
-    <w:rPr>
-      <w:rFonts w:ascii="Roboto" w:hAnsi="Roboto"/>
-      <w:kern w:val="0"/>
-      <w14:ligatures w14:val="none"/>
-    </w:rPr>
-  </w:style>
-  <w:style w:type="character" w:customStyle="1" w:styleId="Heading1Char_1">
-    <w:name w:val="Heading 1 Char"/>
-    <w:basedOn w:val="DefaultParagraphFont_1"/>
-    <w:link w:val="Heading1_1"/>
-    <w:uiPriority w:val="9"/>
-    <w:rsid w:val="00DE75EE"/>
-    <w:rPr>
-      <w:rFonts w:ascii="Roboto" w:eastAsia="Arial" w:hAnsi="Roboto" w:cs="Arial"/>
-      <w:b/>
-      <w:color w:val="000000" w:themeColor="text1"/>
-      <w:kern w:val="0"/>
-      <w:sz w:val="28"/>
-      <w:szCs w:val="28"/>
-      <w:lang w:val="en-US"/>
-      <w14:textOutline w14:w="3175" w14:cap="rnd" w14:cmpd="sng" w14:algn="ctr">
-        <w14:solidFill>
-          <w14:srgbClr w14:val="000000"/>
-        </w14:solidFill>
-        <w14:prstDash w14:val="solid"/>
-        <w14:bevel/>
-      </w14:textOutline>
-      <w14:ligatures w14:val="none"/>
-    </w:rPr>
-  </w:style>
-  <w:style w:type="character" w:customStyle="1" w:styleId="Heading2Char_1">
-    <w:name w:val="Heading 2 Char"/>
-    <w:basedOn w:val="DefaultParagraphFont_1"/>
-    <w:link w:val="Heading2_1"/>
-    <w:uiPriority w:val="9"/>
-    <w:rsid w:val="00DE75EE"/>
-    <w:rPr>
-      <w:rFonts w:ascii="Roboto" w:eastAsiaTheme="majorEastAsia" w:hAnsi="Roboto" w:cstheme="majorBidi"/>
-      <w:b/>
-      <w:color w:val="000000" w:themeColor="text1"/>
-      <w:kern w:val="0"/>
-      <w:lang w:val="en-US"/>
-      <w14:textOutline w14:w="3175" w14:cap="rnd" w14:cmpd="sng" w14:algn="ctr">
-        <w14:solidFill>
-          <w14:srgbClr w14:val="000000"/>
-        </w14:solidFill>
-        <w14:prstDash w14:val="solid"/>
-        <w14:bevel/>
-      </w14:textOutline>
-      <w14:ligatures w14:val="none"/>
-    </w:rPr>
-  </w:style>
-  <w:style w:type="character" w:customStyle="1" w:styleId="Heading3Char_1">
-    <w:name w:val="Heading 3 Char"/>
-    <w:basedOn w:val="DefaultParagraphFont_1"/>
-    <w:link w:val="Heading3_1"/>
-    <w:uiPriority w:val="9"/>
-    <w:rsid w:val="00DE75EE"/>
-    <w:rPr>
-      <w:rFonts w:asciiTheme="majorHAnsi" w:eastAsiaTheme="majorEastAsia" w:hAnsiTheme="majorHAnsi" w:cstheme="majorBidi"/>
-      <w:color w:val="0A2F40" w:themeColor="accent1" w:themeShade="7F"/>
-      <w:kern w:val="0"/>
-      <w14:ligatures w14:val="none"/>
-    </w:rPr>
-  </w:style>
-  <w:style w:type="paragraph" w:customStyle="1" w:styleId="ImageCaption_1">
-    <w:name w:val="Image Caption"/>
-    <w:qFormat/>
-    <w:rsid w:val="00DE75EE"/>
-    <w:rPr>
-      <w:rFonts w:ascii="Roboto" w:hAnsi="Roboto"/>
-      <w:color w:val="7F7F7F"/>
-      <w:spacing w:val="-2"/>
-      <w:kern w:val="0"/>
-      <w:sz w:val="18"/>
-      <w:szCs w:val="18"/>
-      <w:lang w:val="en-US"/>
-      <w14:ligatures w14:val="none"/>
-    </w:rPr>
-  </w:style>
-  <w:style w:type="character" w:styleId="LineNumber_1">
-    <w:name w:val="line number"/>
-    <w:basedOn w:val="DefaultParagraphFont_1"/>
-    <w:uiPriority w:val="99"/>
-    <w:semiHidden/>
-    <w:unhideWhenUsed/>
-    <w:rsid w:val="00DE75EE"/>
-  </w:style>
-  <w:style w:type="paragraph" w:styleId="NoSpacing_1">
-    <w:name w:val="No Spacing"/>
-    <w:link w:val="NoSpacingChar_1"/>
-    <w:uiPriority w:val="1"/>
-    <w:qFormat/>
-    <w:rsid w:val="00DE75EE"/>
-    <w:rPr>
-      <w:rFonts w:eastAsiaTheme="minorEastAsia"/>
-      <w:kern w:val="0"/>
-      <w:sz w:val="22"/>
-      <w:szCs w:val="22"/>
-      <w:lang w:val="en-US" w:eastAsia="zh-CN"/>
-      <w14:ligatures w14:val="none"/>
-    </w:rPr>
-  </w:style>
-  <w:style w:type="character" w:customStyle="1" w:styleId="NoSpacingChar_1">
-    <w:name w:val="No Spacing Char"/>
-    <w:basedOn w:val="DefaultParagraphFont_1"/>
-    <w:link w:val="NoSpacing_1"/>
-    <w:uiPriority w:val="1"/>
-    <w:rsid w:val="00DE75EE"/>
-    <w:rPr>
-      <w:rFonts w:eastAsiaTheme="minorEastAsia"/>
-      <w:kern w:val="0"/>
-      <w:sz w:val="22"/>
-      <w:szCs w:val="22"/>
-      <w:lang w:val="en-US" w:eastAsia="zh-CN"/>
-      <w14:ligatures w14:val="none"/>
-    </w:rPr>
-  </w:style>
-  <w:style w:type="character" w:styleId="PageNumber_1">
-    <w:name w:val="page number"/>
-    <w:basedOn w:val="DefaultParagraphFont_1"/>
-    <w:uiPriority w:val="99"/>
-    <w:semiHidden/>
-    <w:unhideWhenUsed/>
-    <w:rsid w:val="00DE75EE"/>
-  </w:style>
-  <w:style w:type="table" w:styleId="TableGrid_1">
-    <w:name w:val="Table Grid"/>
-    <w:basedOn w:val="TableNormal_1"/>
-    <w:uiPriority w:val="39"/>
-    <w:rsid w:val="00DE75EE"/>
-    <w:rPr>
-      <w:kern w:val="0"/>
-      <w14:ligatures w14:val="none"/>
-    </w:rPr>
-    <w:tblPr>
-      <w:tblBorders>
-        <w:top w:val="single" w:sz="4" w:space="0" w:color="auto"/>
-        <w:left w:val="single" w:sz="4" w:space="0" w:color="auto"/>
-        <w:bottom w:val="single" w:sz="4" w:space="0" w:color="auto"/>
-        <w:right w:val="single" w:sz="4" w:space="0" w:color="auto"/>
-        <w:insideH w:val="single" w:sz="4" w:space="0" w:color="auto"/>
-        <w:insideV w:val="single" w:sz="4" w:space="0" w:color="auto"/>
-      </w:tblBorders>
-    </w:tblPr>
-  </w:style>
-  <w:style w:type="paragraph" w:customStyle="1" w:styleId="TableHeading_1">
-    <w:name w:val="Table Heading"/>
-    <w:basedOn w:val="FieldNameWithUnit_1"/>
-    <w:qFormat/>
-    <w:rsid w:val="00DE75EE"/>
-    <w:rPr>
-      <w:sz w:val="20"/>
-    </w:rPr>
-  </w:style>
-  <w:style w:type="paragraph" w:customStyle="1" w:styleId="TableRow_1">
-    <w:name w:val="Table Row"/>
-    <w:basedOn w:val="TableHeading_1"/>
-    <w:qFormat/>
-    <w:rsid w:val="00DE75EE"/>
-    <w:pPr>
-      <w:framePr w:hSpace="180" w:wrap="around" w:vAnchor="text" w:hAnchor="page" w:x="6205" w:y="-13"/>
-    </w:pPr>
-    <w:rPr>
-      <w:rFonts w:cs="Times New Roman (Body CS)"/>
-      <w:caps/>
-      <w:color w:val="000000" w:themeColor="text1"/>
-      <w:spacing w:val="-2"/>
-      <w:szCs w:val="24"/>
-    </w:rPr>
-  </w:style>
-  <w:style w:type="paragraph" w:styleId="Title_1">
-    <w:name w:val="Title"/>
-    <w:basedOn w:val="Normal_1"/>
-    <w:next w:val="Normal_1"/>
-    <w:link w:val="TitleChar_1"/>
-    <w:uiPriority w:val="10"/>
-    <w:qFormat/>
-    <w:rsid w:val="00DE75EE"/>
-    <w:pPr>
-      <w:spacing w:before="120"/>
-      <w:contextualSpacing/>
-    </w:pPr>
-    <w:rPr>
-      <w:rFonts w:eastAsiaTheme="majorEastAsia" w:cstheme="majorBidi"/>
-      <w:b/>
-      <w:color w:val="000000" w:themeColor="text1"/>
-      <w:spacing w:val="-10"/>
-      <w:kern w:val="28"/>
-      <w:sz w:val="40"/>
-      <w:szCs w:val="56"/>
-    </w:rPr>
-  </w:style>
-  <w:style w:type="character" w:customStyle="1" w:styleId="TitleChar_1">
-    <w:name w:val="Title Char"/>
-    <w:basedOn w:val="DefaultParagraphFont_1"/>
-    <w:link w:val="Title_1"/>
-    <w:uiPriority w:val="10"/>
-    <w:rsid w:val="00DE75EE"/>
-    <w:rPr>
-      <w:rFonts w:ascii="Roboto" w:eastAsiaTheme="majorEastAsia" w:hAnsi="Roboto" w:cstheme="majorBidi"/>
-      <w:b/>
-      <w:color w:val="000000" w:themeColor="text1"/>
-      <w:spacing w:val="-10"/>
-      <w:kern w:val="28"/>
-      <w:sz w:val="40"/>
-      <w:szCs w:val="56"/>
-      <w14:ligatures w14:val="none"/>
-    </w:rPr>
-  </w:style>
-  <w:style w:type="paragraph" w:customStyle="1" w:styleId="TopicFieldName_1">
-    <w:name w:val="Topic Field Name"/>
-    <w:basedOn w:val="Normal_1"/>
-    <w:next w:val="Normal_1"/>
-    <w:qFormat/>
-    <w:rsid w:val="00DE75EE"/>
-    <w:rPr>
-      <w:rFonts w:cs="Times New Roman (Body CS)"/>
-      <w:caps/>
-      <w:color w:val="7F7F7F"/>
-      <w:spacing w:val="-2"/>
-      <w:sz w:val="16"/>
-    </w:rPr>
-  </w:style>
-  <w:style w:type="table" w:customStyle="1" w:styleId="BaseStructureTable_1">
-    <w:name w:val="Base Structure Table"/>
-    <w:basedOn w:val="TableNormal_1"/>
-    <w:uiPriority w:val="99"/>
-    <w:rsid w:val="00D04EBB"/>
-    <w:rPr>
-      <w:kern w:val="0"/>
-      <w:sz w:val="11"/>
-      <w14:ligatures w14:val="none"/>
-    </w:rPr>
-    <w:tblPr>
-      <w:tblCellMar>
-        <w:left w:w="0" w:type="dxa"/>
-        <w:right w:w="0" w:type="dxa"/>
-      </w:tblCellMar>
-    </w:tblPr>
-  </w:style>
-  <w:style w:type="table" w:customStyle="1" w:styleId="LegendTable_1">
-    <w:name w:val="Legend Table"/>
-    <w:basedOn w:val="TableNormal_1"/>
-    <w:uiPriority w:val="99"/>
-    <w:rsid w:val="00D04EBB"/>
-    <w:rPr>
-      <w:rFonts w:ascii="Roboto" w:hAnsi="Roboto"/>
-      <w:kern w:val="0"/>
-      <w:sz w:val="11"/>
-      <w14:ligatures w14:val="none"/>
-    </w:rPr>
-    <w:tblPr>
-      <w:tblCellMar>
-        <w:top w:w="6" w:type="dxa"/>
-        <w:left w:w="6" w:type="dxa"/>
-      </w:tblCellMar>
-    </w:tblPr>
-  </w:style>
-  <w:style w:type="character" w:customStyle="1" w:styleId="Heading4Char_1">
-    <w:name w:val="Heading 4 Char"/>
-    <w:basedOn w:val="DefaultParagraphFont_1"/>
-    <w:link w:val="Heading4_1"/>
-    <w:uiPriority w:val="9"/>
-    <w:semiHidden/>
-    <w:rsid w:val="00526174"/>
-    <w:rPr>
-      <w:rFonts w:eastAsiaTheme="majorEastAsia" w:cstheme="majorBidi"/>
-      <w:i/>
-      <w:iCs/>
-      <w:color w:val="0F4761" w:themeColor="accent1" w:themeShade="BF"/>
-      <w:kern w:val="0"/>
-      <w14:ligatures w14:val="none"/>
-    </w:rPr>
-  </w:style>
-  <w:style w:type="character" w:customStyle="1" w:styleId="Heading5Char_1">
-    <w:name w:val="Heading 5 Char"/>
-    <w:basedOn w:val="DefaultParagraphFont_1"/>
-    <w:link w:val="Heading5_1"/>
-    <w:uiPriority w:val="9"/>
-    <w:semiHidden/>
-    <w:rsid w:val="00526174"/>
-    <w:rPr>
-      <w:rFonts w:eastAsiaTheme="majorEastAsia" w:cstheme="majorBidi"/>
-      <w:color w:val="0F4761" w:themeColor="accent1" w:themeShade="BF"/>
-      <w:kern w:val="0"/>
-      <w14:ligatures w14:val="none"/>
-    </w:rPr>
-  </w:style>
-  <w:style w:type="character" w:customStyle="1" w:styleId="Heading6Char_1">
-    <w:name w:val="Heading 6 Char"/>
-    <w:basedOn w:val="DefaultParagraphFont_1"/>
-    <w:link w:val="Heading6_1"/>
-    <w:uiPriority w:val="9"/>
-    <w:semiHidden/>
-    <w:rsid w:val="00526174"/>
-    <w:rPr>
-      <w:rFonts w:eastAsiaTheme="majorEastAsia" w:cstheme="majorBidi"/>
-      <w:i/>
-      <w:iCs/>
-      <w:color w:val="595959" w:themeColor="text1" w:themeTint="A6"/>
-      <w:kern w:val="0"/>
-      <w14:ligatures w14:val="none"/>
-    </w:rPr>
-  </w:style>
-  <w:style w:type="character" w:customStyle="1" w:styleId="Heading7Char_1">
-    <w:name w:val="Heading 7 Char"/>
-    <w:basedOn w:val="DefaultParagraphFont_1"/>
-    <w:link w:val="Heading7_1"/>
-    <w:uiPriority w:val="9"/>
-    <w:semiHidden/>
-    <w:rsid w:val="00526174"/>
-    <w:rPr>
-      <w:rFonts w:eastAsiaTheme="majorEastAsia" w:cstheme="majorBidi"/>
-      <w:color w:val="595959" w:themeColor="text1" w:themeTint="A6"/>
-      <w:kern w:val="0"/>
-      <w14:ligatures w14:val="none"/>
-    </w:rPr>
-  </w:style>
-  <w:style w:type="character" w:customStyle="1" w:styleId="Heading8Char_1">
-    <w:name w:val="Heading 8 Char"/>
-    <w:basedOn w:val="DefaultParagraphFont_1"/>
-    <w:link w:val="Heading8_1"/>
-    <w:uiPriority w:val="9"/>
-    <w:semiHidden/>
-    <w:rsid w:val="00526174"/>
-    <w:rPr>
-      <w:rFonts w:eastAsiaTheme="majorEastAsia" w:cstheme="majorBidi"/>
-      <w:i/>
-      <w:iCs/>
-      <w:color w:val="272727" w:themeColor="text1" w:themeTint="D8"/>
-      <w:kern w:val="0"/>
-      <w14:ligatures w14:val="none"/>
-    </w:rPr>
-  </w:style>
-  <w:style w:type="character" w:customStyle="1" w:styleId="Heading9Char_1">
-    <w:name w:val="Heading 9 Char"/>
-    <w:basedOn w:val="DefaultParagraphFont_1"/>
-    <w:link w:val="Heading9_1"/>
-    <w:uiPriority w:val="9"/>
-    <w:semiHidden/>
-    <w:rsid w:val="00526174"/>
-    <w:rPr>
-      <w:rFonts w:eastAsiaTheme="majorEastAsia" w:cstheme="majorBidi"/>
-      <w:color w:val="272727" w:themeColor="text1" w:themeTint="D8"/>
-      <w:kern w:val="0"/>
-      <w14:ligatures w14:val="none"/>
-    </w:rPr>
-  </w:style>
-  <w:style w:type="paragraph" w:styleId="Subtitle_1">
-    <w:name w:val="Subtitle"/>
-    <w:basedOn w:val="Normal_1"/>
-    <w:next w:val="Normal_1"/>
-    <w:link w:val="SubtitleChar_1"/>
-    <w:uiPriority w:val="11"/>
-    <w:qFormat/>
-    <w:rsid w:val="00526174"/>
-    <w:pPr>
-      <w:numPr>
-        <w:ilvl w:val="1"/>
-      </w:numPr>
-      <w:spacing w:after="160"/>
-    </w:pPr>
-    <w:rPr>
-      <w:rFonts w:asciiTheme="minorHAnsi" w:eastAsiaTheme="majorEastAsia" w:hAnsiTheme="minorHAnsi" w:cstheme="majorBidi"/>
-      <w:color w:val="595959" w:themeColor="text1" w:themeTint="A6"/>
-      <w:spacing w:val="15"/>
-      <w:sz w:val="28"/>
-      <w:szCs w:val="28"/>
-    </w:rPr>
-  </w:style>
-  <w:style w:type="character" w:customStyle="1" w:styleId="SubtitleChar_1">
-    <w:name w:val="Subtitle Char"/>
-    <w:basedOn w:val="DefaultParagraphFont_1"/>
-    <w:link w:val="Subtitle_1"/>
-    <w:uiPriority w:val="11"/>
-    <w:rsid w:val="00526174"/>
-    <w:rPr>
-      <w:rFonts w:eastAsiaTheme="majorEastAsia" w:cstheme="majorBidi"/>
-      <w:color w:val="595959" w:themeColor="text1" w:themeTint="A6"/>
-      <w:spacing w:val="15"/>
-      <w:kern w:val="0"/>
-      <w:sz w:val="28"/>
-      <w:szCs w:val="28"/>
-      <w14:ligatures w14:val="none"/>
-    </w:rPr>
-  </w:style>
-  <w:style w:type="paragraph" w:styleId="Quote_1">
-    <w:name w:val="Quote"/>
-    <w:basedOn w:val="Normal_1"/>
-    <w:next w:val="Normal_1"/>
-    <w:link w:val="QuoteChar_1"/>
-    <w:uiPriority w:val="29"/>
-    <w:qFormat/>
-    <w:rsid w:val="00526174"/>
-    <w:pPr>
-      <w:spacing w:before="160" w:after="160"/>
-      <w:jc w:val="center"/>
-    </w:pPr>
-    <w:rPr>
-      <w:i/>
-      <w:iCs/>
-      <w:color w:val="404040" w:themeColor="text1" w:themeTint="BF"/>
-    </w:rPr>
-  </w:style>
-  <w:style w:type="character" w:customStyle="1" w:styleId="QuoteChar_1">
-    <w:name w:val="Quote Char"/>
-    <w:basedOn w:val="DefaultParagraphFont_1"/>
-    <w:link w:val="Quote_1"/>
-    <w:uiPriority w:val="29"/>
-    <w:rsid w:val="00526174"/>
-    <w:rPr>
-      <w:rFonts w:ascii="Roboto" w:hAnsi="Roboto"/>
-      <w:i/>
-      <w:iCs/>
-      <w:color w:val="404040" w:themeColor="text1" w:themeTint="BF"/>
-      <w:kern w:val="0"/>
-      <w14:ligatures w14:val="none"/>
-    </w:rPr>
-  </w:style>
-  <w:style w:type="paragraph" w:styleId="ListParagraph_1">
-    <w:name w:val="List Paragraph"/>
-    <w:basedOn w:val="Normal_1"/>
-    <w:uiPriority w:val="34"/>
-    <w:qFormat/>
-    <w:rsid w:val="00526174"/>
-    <w:pPr>
-      <w:ind w:left="720"/>
-      <w:contextualSpacing/>
-    </w:pPr>
-  </w:style>
-  <w:style w:type="character" w:styleId="IntenseEmphasis_1">
-    <w:name w:val="Intense Emphasis"/>
-    <w:basedOn w:val="DefaultParagraphFont_1"/>
-    <w:uiPriority w:val="21"/>
-    <w:qFormat/>
-    <w:rsid w:val="00526174"/>
-    <w:rPr>
-      <w:i/>
-      <w:iCs/>
-      <w:color w:val="0F4761" w:themeColor="accent1" w:themeShade="BF"/>
-    </w:rPr>
-  </w:style>
-  <w:style w:type="paragraph" w:styleId="IntenseQuote_1">
-    <w:name w:val="Intense Quote"/>
-    <w:basedOn w:val="Normal_1"/>
-    <w:next w:val="Normal_1"/>
-    <w:link w:val="IntenseQuoteChar_1"/>
-    <w:uiPriority w:val="30"/>
-    <w:qFormat/>
-    <w:rsid w:val="00526174"/>
-    <w:pPr>
-      <w:pBdr>
-        <w:top w:val="single" w:sz="4" w:space="10" w:color="0F4761" w:themeColor="accent1" w:themeShade="BF"/>
-        <w:bottom w:val="single" w:sz="4" w:space="10" w:color="0F4761" w:themeColor="accent1" w:themeShade="BF"/>
-      </w:pBdr>
-      <w:spacing w:before="360" w:after="360"/>
-      <w:ind w:left="864" w:right="864"/>
-      <w:jc w:val="center"/>
-    </w:pPr>
-    <w:rPr>
-      <w:i/>
-      <w:iCs/>
-      <w:color w:val="0F4761" w:themeColor="accent1" w:themeShade="BF"/>
-    </w:rPr>
-  </w:style>
-  <w:style w:type="character" w:customStyle="1" w:styleId="IntenseQuoteChar_1">
-    <w:name w:val="Intense Quote Char"/>
-    <w:basedOn w:val="DefaultParagraphFont_1"/>
-    <w:link w:val="IntenseQuote_1"/>
-    <w:uiPriority w:val="30"/>
-    <w:rsid w:val="00526174"/>
-    <w:rPr>
-      <w:rFonts w:ascii="Roboto" w:hAnsi="Roboto"/>
-      <w:i/>
-      <w:iCs/>
-      <w:color w:val="0F4761" w:themeColor="accent1" w:themeShade="BF"/>
-      <w:kern w:val="0"/>
-      <w14:ligatures w14:val="none"/>
-    </w:rPr>
-  </w:style>
-  <w:style w:type="character" w:styleId="IntenseReference_1">
-    <w:name w:val="Intense Reference"/>
-    <w:basedOn w:val="DefaultParagraphFont_1"/>
-    <w:uiPriority w:val="32"/>
-    <w:qFormat/>
-    <w:rsid w:val="00526174"/>
-    <w:rPr>
-      <w:b/>
-      <w:bCs/>
-      <w:smallCaps/>
-      <w:color w:val="0F4761" w:themeColor="accent1" w:themeShade="BF"/>
-      <w:spacing w:val="5"/>
-    </w:rPr>
-  </w:style>
-  <w:style w:type="paragraph" w:default="1" w:styleId="Normal_2">
-    <w:name w:val="Normal"/>
-    <w:qFormat/>
-    <w:rsid w:val="00DE75EE"/>
-    <w:rPr>
-      <w:rFonts w:ascii="Roboto" w:hAnsi="Roboto"/>
-      <w:kern w:val="0"/>
-      <w14:ligatures w14:val="none"/>
-    </w:rPr>
-  </w:style>
-  <w:style w:type="paragraph" w:styleId="Heading1_2">
-    <w:name w:val="heading 1"/>
-    <w:basedOn w:val="Normal_2"/>
-    <w:next w:val="Normal_2"/>
-    <w:link w:val="Heading1Char_2"/>
-    <w:uiPriority w:val="9"/>
-    <w:qFormat/>
-    <w:rsid w:val="00DE75EE"/>
-    <w:pPr>
-      <w:widowControl w:val="0"/>
-      <w:pBdr>
-        <w:bottom w:val="single" w:sz="4" w:space="4" w:color="00848B"/>
-      </w:pBdr>
-      <w:autoSpaceDE w:val="0"/>
-      <w:autoSpaceDN w:val="0"/>
-      <w:spacing w:before="240" w:after="240"/>
-      <w:outlineLvl w:val="0"/>
-    </w:pPr>
-    <w:rPr>
-      <w:rFonts w:eastAsia="Arial" w:cs="Arial"/>
-      <w:b/>
-      <w:color w:val="000000" w:themeColor="text1"/>
-      <w:sz w:val="28"/>
-      <w:szCs w:val="28"/>
-      <w:lang w:val="en-US"/>
-      <w14:textOutline w14:w="3175" w14:cap="rnd" w14:cmpd="sng" w14:algn="ctr">
-        <w14:solidFill>
-          <w14:srgbClr w14:val="000000"/>
-        </w14:solidFill>
-        <w14:prstDash w14:val="solid"/>
-        <w14:bevel/>
-      </w14:textOutline>
-    </w:rPr>
-  </w:style>
-  <w:style w:type="paragraph" w:styleId="Heading2_2">
-    <w:name w:val="heading 2"/>
-    <w:basedOn w:val="Normal_2"/>
-    <w:next w:val="Normal_2"/>
-    <w:link w:val="Heading2Char_2"/>
-    <w:uiPriority w:val="9"/>
-    <w:unhideWhenUsed/>
-    <w:qFormat/>
-    <w:rsid w:val="00DE75EE"/>
-    <w:pPr>
-      <w:keepNext/>
-      <w:keepLines/>
-      <w:spacing w:before="40" w:after="120"/>
-      <w:outlineLvl w:val="1"/>
-    </w:pPr>
-    <w:rPr>
-      <w:rFonts w:eastAsiaTheme="majorEastAsia" w:cstheme="majorBidi"/>
-      <w:b/>
-      <w:color w:val="000000" w:themeColor="text1"/>
-      <w:lang w:val="en-US"/>
-      <w14:textOutline w14:w="3175" w14:cap="rnd" w14:cmpd="sng" w14:algn="ctr">
-        <w14:solidFill>
-          <w14:srgbClr w14:val="000000"/>
-        </w14:solidFill>
-        <w14:prstDash w14:val="solid"/>
-        <w14:bevel/>
-      </w14:textOutline>
-    </w:rPr>
-  </w:style>
-  <w:style w:type="paragraph" w:styleId="Heading3_2">
-    <w:name w:val="heading 3"/>
-    <w:basedOn w:val="Normal_2"/>
-    <w:next w:val="Normal_2"/>
-    <w:link w:val="Heading3Char_2"/>
-    <w:uiPriority w:val="9"/>
-    <w:unhideWhenUsed/>
-    <w:qFormat/>
-    <w:rsid w:val="00DE75EE"/>
-    <w:pPr>
-      <w:keepNext/>
-      <w:keepLines/>
-      <w:spacing w:before="40"/>
-      <w:outlineLvl w:val="2"/>
-    </w:pPr>
-    <w:rPr>
-      <w:rFonts w:asciiTheme="majorHAnsi" w:eastAsiaTheme="majorEastAsia" w:hAnsiTheme="majorHAnsi" w:cstheme="majorBidi"/>
-      <w:color w:val="0A2F40" w:themeColor="accent1" w:themeShade="7F"/>
-    </w:rPr>
-  </w:style>
-  <w:style w:type="paragraph" w:styleId="Heading4_2">
-    <w:name w:val="heading 4"/>
-    <w:basedOn w:val="Normal_2"/>
-    <w:next w:val="Normal_2"/>
-    <w:link w:val="Heading4Char_2"/>
-    <w:uiPriority w:val="9"/>
-    <w:semiHidden/>
-    <w:unhideWhenUsed/>
-    <w:qFormat/>
-    <w:rsid w:val="006D7252"/>
-    <w:pPr>
-      <w:keepNext/>
-      <w:keepLines/>
-      <w:spacing w:before="80" w:after="40"/>
-      <w:outlineLvl w:val="3"/>
-    </w:pPr>
-    <w:rPr>
-      <w:rFonts w:asciiTheme="minorHAnsi" w:eastAsiaTheme="majorEastAsia" w:hAnsiTheme="minorHAnsi" w:cstheme="majorBidi"/>
-      <w:i/>
-      <w:iCs/>
-      <w:color w:val="0F4761" w:themeColor="accent1" w:themeShade="BF"/>
-    </w:rPr>
-  </w:style>
-  <w:style w:type="paragraph" w:styleId="Heading5_2">
-    <w:name w:val="heading 5"/>
-    <w:basedOn w:val="Normal_2"/>
-    <w:next w:val="Normal_2"/>
-    <w:link w:val="Heading5Char_2"/>
-    <w:uiPriority w:val="9"/>
-    <w:semiHidden/>
-    <w:unhideWhenUsed/>
-    <w:qFormat/>
-    <w:rsid w:val="006D7252"/>
-    <w:pPr>
-      <w:keepNext/>
-      <w:keepLines/>
-      <w:spacing w:before="80" w:after="40"/>
-      <w:outlineLvl w:val="4"/>
-    </w:pPr>
-    <w:rPr>
-      <w:rFonts w:asciiTheme="minorHAnsi" w:eastAsiaTheme="majorEastAsia" w:hAnsiTheme="minorHAnsi" w:cstheme="majorBidi"/>
-      <w:color w:val="0F4761" w:themeColor="accent1" w:themeShade="BF"/>
-    </w:rPr>
-  </w:style>
-  <w:style w:type="paragraph" w:styleId="Heading6_2">
-    <w:name w:val="heading 6"/>
-    <w:basedOn w:val="Normal_2"/>
-    <w:next w:val="Normal_2"/>
-    <w:link w:val="Heading6Char_2"/>
-    <w:uiPriority w:val="9"/>
-    <w:semiHidden/>
-    <w:unhideWhenUsed/>
-    <w:qFormat/>
-    <w:rsid w:val="006D7252"/>
-    <w:pPr>
-      <w:keepNext/>
-      <w:keepLines/>
-      <w:spacing w:before="40"/>
-      <w:outlineLvl w:val="5"/>
-    </w:pPr>
-    <w:rPr>
-      <w:rFonts w:asciiTheme="minorHAnsi" w:eastAsiaTheme="majorEastAsia" w:hAnsiTheme="minorHAnsi" w:cstheme="majorBidi"/>
-      <w:i/>
-      <w:iCs/>
-      <w:color w:val="595959" w:themeColor="text1" w:themeTint="A6"/>
-    </w:rPr>
-  </w:style>
-  <w:style w:type="paragraph" w:styleId="Heading7_2">
-    <w:name w:val="heading 7"/>
-    <w:basedOn w:val="Normal_2"/>
-    <w:next w:val="Normal_2"/>
-    <w:link w:val="Heading7Char_2"/>
-    <w:uiPriority w:val="9"/>
-    <w:semiHidden/>
-    <w:unhideWhenUsed/>
-    <w:qFormat/>
-    <w:rsid w:val="006D7252"/>
-    <w:pPr>
-      <w:keepNext/>
-      <w:keepLines/>
-      <w:spacing w:before="40"/>
-      <w:outlineLvl w:val="6"/>
-    </w:pPr>
-    <w:rPr>
-      <w:rFonts w:asciiTheme="minorHAnsi" w:eastAsiaTheme="majorEastAsia" w:hAnsiTheme="minorHAnsi" w:cstheme="majorBidi"/>
-      <w:color w:val="595959" w:themeColor="text1" w:themeTint="A6"/>
-    </w:rPr>
-  </w:style>
-  <w:style w:type="paragraph" w:styleId="Heading8_2">
-    <w:name w:val="heading 8"/>
-    <w:basedOn w:val="Normal_2"/>
-    <w:next w:val="Normal_2"/>
-    <w:link w:val="Heading8Char_2"/>
-    <w:uiPriority w:val="9"/>
-    <w:semiHidden/>
-    <w:unhideWhenUsed/>
-    <w:qFormat/>
-    <w:rsid w:val="006D7252"/>
-    <w:pPr>
-      <w:keepNext/>
-      <w:keepLines/>
-      <w:outlineLvl w:val="7"/>
-    </w:pPr>
-    <w:rPr>
-      <w:rFonts w:asciiTheme="minorHAnsi" w:eastAsiaTheme="majorEastAsia" w:hAnsiTheme="minorHAnsi" w:cstheme="majorBidi"/>
-      <w:i/>
-      <w:iCs/>
-      <w:color w:val="272727" w:themeColor="text1" w:themeTint="D8"/>
-    </w:rPr>
-  </w:style>
-  <w:style w:type="paragraph" w:styleId="Heading9_2">
-    <w:name w:val="heading 9"/>
-    <w:basedOn w:val="Normal_2"/>
-    <w:next w:val="Normal_2"/>
-    <w:link w:val="Heading9Char_2"/>
-    <w:uiPriority w:val="9"/>
-    <w:semiHidden/>
-    <w:unhideWhenUsed/>
-    <w:qFormat/>
-    <w:rsid w:val="006D7252"/>
-    <w:pPr>
-      <w:keepNext/>
-      <w:keepLines/>
-      <w:outlineLvl w:val="8"/>
-    </w:pPr>
-    <w:rPr>
-      <w:rFonts w:asciiTheme="minorHAnsi" w:eastAsiaTheme="majorEastAsia" w:hAnsiTheme="minorHAnsi" w:cstheme="majorBidi"/>
-      <w:color w:val="272727" w:themeColor="text1" w:themeTint="D8"/>
-    </w:rPr>
-  </w:style>
-  <w:style w:type="character" w:default="1" w:styleId="DefaultParagraphFont_2">
-    <w:name w:val="Default Paragraph Font"/>
-    <w:uiPriority w:val="1"/>
-    <w:semiHidden/>
-    <w:unhideWhenUsed/>
-  </w:style>
-  <w:style w:type="table" w:default="1" w:styleId="TableNormal_2">
-    <w:name w:val="Normal Table"/>
-    <w:uiPriority w:val="99"/>
-    <w:semiHidden/>
-    <w:unhideWhenUsed/>
-    <w:tblPr>
-      <w:tblInd w:w="0" w:type="dxa"/>
-      <w:tblCellMar>
-        <w:top w:w="0" w:type="dxa"/>
-        <w:left w:w="108" w:type="dxa"/>
-        <w:bottom w:w="0" w:type="dxa"/>
-        <w:right w:w="108" w:type="dxa"/>
-      </w:tblCellMar>
-    </w:tblPr>
-  </w:style>
-  <w:style w:type="numbering" w:default="1" w:styleId="NoList_2">
-    <w:name w:val="No List"/>
-    <w:uiPriority w:val="99"/>
-    <w:semiHidden/>
-    <w:unhideWhenUsed/>
-  </w:style>
-  <w:style w:type="paragraph" w:customStyle="1" w:styleId="PhotoRemarks_2">
-    <w:name w:val="Photo Remarks"/>
-    <w:qFormat/>
-    <w:rsid w:val="00DE75EE"/>
-    <w:pPr>
-      <w:spacing w:before="100"/>
-    </w:pPr>
-    <w:rPr>
-      <w:rFonts w:ascii="Roboto" w:hAnsi="Roboto"/>
-      <w:color w:val="0D0D0D"/>
-      <w:spacing w:val="-2"/>
-      <w:kern w:val="0"/>
-      <w:sz w:val="18"/>
-      <w:lang w:val="en-US"/>
-      <w14:ligatures w14:val="none"/>
-    </w:rPr>
-  </w:style>
-  <w:style w:type="paragraph" w:styleId="BodyText_2">
-    <w:name w:val="Body Text"/>
-    <w:basedOn w:val="Normal_2"/>
-    <w:link w:val="BodyTextChar_2"/>
-    <w:uiPriority w:val="1"/>
-    <w:qFormat/>
-    <w:rsid w:val="00DE75EE"/>
-    <w:pPr>
-      <w:widowControl w:val="0"/>
-      <w:autoSpaceDE w:val="0"/>
-      <w:autoSpaceDN w:val="0"/>
-    </w:pPr>
-    <w:rPr>
-      <w:rFonts w:ascii="Arial" w:eastAsia="Arial" w:hAnsi="Arial" w:cs="Arial"/>
-      <w:sz w:val="18"/>
-      <w:szCs w:val="18"/>
-      <w:lang w:val="en-US"/>
-    </w:rPr>
-  </w:style>
-  <w:style w:type="character" w:customStyle="1" w:styleId="BodyTextChar_2">
-    <w:name w:val="Body Text Char"/>
-    <w:basedOn w:val="DefaultParagraphFont_2"/>
-    <w:link w:val="BodyText_2"/>
-    <w:uiPriority w:val="1"/>
-    <w:rsid w:val="00DE75EE"/>
-    <w:rPr>
-      <w:rFonts w:ascii="Arial" w:eastAsia="Arial" w:hAnsi="Arial" w:cs="Arial"/>
-      <w:kern w:val="0"/>
-      <w:sz w:val="18"/>
-      <w:szCs w:val="18"/>
-      <w:lang w:val="en-US"/>
-      <w14:ligatures w14:val="none"/>
-    </w:rPr>
-  </w:style>
-  <w:style w:type="paragraph" w:customStyle="1" w:styleId="ChecklistItemValue_2">
-    <w:name w:val="Checklist Item Value"/>
-    <w:basedOn w:val="Normal_2"/>
-    <w:qFormat/>
-    <w:rsid w:val="00DE75EE"/>
-    <w:rPr>
-      <w:sz w:val="21"/>
-    </w:rPr>
-  </w:style>
-  <w:style w:type="paragraph" w:customStyle="1" w:styleId="docx-template-code_2">
-    <w:name w:val="docx-template-code"/>
-    <w:basedOn w:val="Normal_2"/>
-    <w:qFormat/>
-    <w:rsid w:val="00DE75EE"/>
-    <w:rPr>
-      <w:sz w:val="11"/>
-      <w:szCs w:val="11"/>
-    </w:rPr>
-  </w:style>
-  <w:style w:type="paragraph" w:customStyle="1" w:styleId="FieldNameWithUnit_2">
-    <w:name w:val="Field Name With Unit"/>
-    <w:basedOn w:val="Normal_2"/>
-    <w:qFormat/>
-    <w:rsid w:val="00DE75EE"/>
-    <w:rPr>
-      <w:color w:val="7F7F7F"/>
-      <w:sz w:val="16"/>
-      <w:szCs w:val="16"/>
-    </w:rPr>
-  </w:style>
-  <w:style w:type="paragraph" w:customStyle="1" w:styleId="FieldValue_2">
-    <w:name w:val="Field Value"/>
-    <w:basedOn w:val="Normal_2"/>
-    <w:qFormat/>
-    <w:rsid w:val="00DE75EE"/>
-    <w:rPr>
-      <w:color w:val="0D0D0D"/>
-      <w:sz w:val="20"/>
-      <w:lang w:val="en-US"/>
-    </w:rPr>
-  </w:style>
-  <w:style w:type="paragraph" w:styleId="Footer_2">
-    <w:name w:val="footer"/>
-    <w:basedOn w:val="Normal_2"/>
-    <w:link w:val="FooterChar_2"/>
-    <w:uiPriority w:val="99"/>
-    <w:unhideWhenUsed/>
-    <w:rsid w:val="00DE75EE"/>
-    <w:pPr>
-      <w:pBdr>
-        <w:top w:val="single" w:sz="4" w:space="6" w:color="00848B"/>
-      </w:pBdr>
-      <w:tabs>
-        <w:tab w:val="center" w:pos="4513"/>
-        <w:tab w:val="right" w:pos="9026"/>
-      </w:tabs>
-      <w:jc w:val="center"/>
-    </w:pPr>
-    <w:rPr>
-      <w:sz w:val="18"/>
-      <w:szCs w:val="18"/>
-      <w:lang w:val="en-US"/>
-    </w:rPr>
-  </w:style>
-  <w:style w:type="character" w:customStyle="1" w:styleId="FooterChar_2">
-    <w:name w:val="Footer Char"/>
-    <w:basedOn w:val="DefaultParagraphFont_2"/>
-    <w:link w:val="Footer_2"/>
-    <w:uiPriority w:val="99"/>
-    <w:rsid w:val="00DE75EE"/>
-    <w:rPr>
-      <w:rFonts w:ascii="Roboto" w:hAnsi="Roboto"/>
-      <w:kern w:val="0"/>
-      <w:sz w:val="18"/>
-      <w:szCs w:val="18"/>
-      <w:lang w:val="en-US"/>
-      <w14:ligatures w14:val="none"/>
-    </w:rPr>
-  </w:style>
-  <w:style w:type="paragraph" w:styleId="Header_2">
-    <w:name w:val="header"/>
-    <w:basedOn w:val="Normal_2"/>
-    <w:link w:val="HeaderChar_2"/>
-    <w:uiPriority w:val="99"/>
-    <w:unhideWhenUsed/>
-    <w:rsid w:val="00DE75EE"/>
-    <w:pPr>
-      <w:tabs>
-        <w:tab w:val="center" w:pos="4513"/>
-        <w:tab w:val="right" w:pos="9026"/>
-      </w:tabs>
-    </w:pPr>
-  </w:style>
-  <w:style w:type="character" w:customStyle="1" w:styleId="HeaderChar_2">
-    <w:name w:val="Header Char"/>
-    <w:basedOn w:val="DefaultParagraphFont_2"/>
-    <w:link w:val="Header_2"/>
-    <w:uiPriority w:val="99"/>
-    <w:rsid w:val="00DE75EE"/>
-    <w:rPr>
-      <w:rFonts w:ascii="Roboto" w:hAnsi="Roboto"/>
-      <w:kern w:val="0"/>
-      <w14:ligatures w14:val="none"/>
-    </w:rPr>
-  </w:style>
-  <w:style w:type="character" w:customStyle="1" w:styleId="Heading1Char_2">
-    <w:name w:val="Heading 1 Char"/>
-    <w:basedOn w:val="DefaultParagraphFont_2"/>
-    <w:link w:val="Heading1_2"/>
-    <w:uiPriority w:val="9"/>
-    <w:rsid w:val="00DE75EE"/>
-    <w:rPr>
-      <w:rFonts w:ascii="Roboto" w:eastAsia="Arial" w:hAnsi="Roboto" w:cs="Arial"/>
-      <w:b/>
-      <w:color w:val="000000" w:themeColor="text1"/>
-      <w:kern w:val="0"/>
-      <w:sz w:val="28"/>
-      <w:szCs w:val="28"/>
-      <w:lang w:val="en-US"/>
-      <w14:textOutline w14:w="3175" w14:cap="rnd" w14:cmpd="sng" w14:algn="ctr">
-        <w14:solidFill>
-          <w14:srgbClr w14:val="000000"/>
-        </w14:solidFill>
-        <w14:prstDash w14:val="solid"/>
-        <w14:bevel/>
-      </w14:textOutline>
-      <w14:ligatures w14:val="none"/>
-    </w:rPr>
-  </w:style>
-  <w:style w:type="character" w:customStyle="1" w:styleId="Heading2Char_2">
-    <w:name w:val="Heading 2 Char"/>
-    <w:basedOn w:val="DefaultParagraphFont_2"/>
-    <w:link w:val="Heading2_2"/>
-    <w:uiPriority w:val="9"/>
-    <w:rsid w:val="00DE75EE"/>
-    <w:rPr>
-      <w:rFonts w:ascii="Roboto" w:eastAsiaTheme="majorEastAsia" w:hAnsi="Roboto" w:cstheme="majorBidi"/>
-      <w:b/>
-      <w:color w:val="000000" w:themeColor="text1"/>
-      <w:kern w:val="0"/>
-      <w:lang w:val="en-US"/>
-      <w14:textOutline w14:w="3175" w14:cap="rnd" w14:cmpd="sng" w14:algn="ctr">
-        <w14:solidFill>
-          <w14:srgbClr w14:val="000000"/>
-        </w14:solidFill>
-        <w14:prstDash w14:val="solid"/>
-        <w14:bevel/>
-      </w14:textOutline>
-      <w14:ligatures w14:val="none"/>
-    </w:rPr>
-  </w:style>
-  <w:style w:type="character" w:customStyle="1" w:styleId="Heading3Char_2">
-    <w:name w:val="Heading 3 Char"/>
-    <w:basedOn w:val="DefaultParagraphFont_2"/>
-    <w:link w:val="Heading3_2"/>
-    <w:uiPriority w:val="9"/>
-    <w:rsid w:val="00DE75EE"/>
-    <w:rPr>
-      <w:rFonts w:asciiTheme="majorHAnsi" w:eastAsiaTheme="majorEastAsia" w:hAnsiTheme="majorHAnsi" w:cstheme="majorBidi"/>
-      <w:color w:val="0A2F40" w:themeColor="accent1" w:themeShade="7F"/>
-      <w:kern w:val="0"/>
-      <w14:ligatures w14:val="none"/>
-    </w:rPr>
-  </w:style>
-  <w:style w:type="paragraph" w:customStyle="1" w:styleId="ImageCaption_2">
-    <w:name w:val="Image Caption"/>
-    <w:qFormat/>
-    <w:rsid w:val="00DE75EE"/>
-    <w:rPr>
-      <w:rFonts w:ascii="Roboto" w:hAnsi="Roboto"/>
-      <w:color w:val="7F7F7F"/>
-      <w:spacing w:val="-2"/>
-      <w:kern w:val="0"/>
-      <w:sz w:val="18"/>
-      <w:szCs w:val="18"/>
-      <w:lang w:val="en-US"/>
-      <w14:ligatures w14:val="none"/>
-    </w:rPr>
-  </w:style>
-  <w:style w:type="character" w:styleId="LineNumber_2">
-    <w:name w:val="line number"/>
-    <w:basedOn w:val="DefaultParagraphFont_2"/>
-    <w:uiPriority w:val="99"/>
-    <w:semiHidden/>
-    <w:unhideWhenUsed/>
-    <w:rsid w:val="00DE75EE"/>
-  </w:style>
-  <w:style w:type="paragraph" w:styleId="NoSpacing_2">
-    <w:name w:val="No Spacing"/>
-    <w:link w:val="NoSpacingChar_2"/>
-    <w:uiPriority w:val="1"/>
-    <w:qFormat/>
-    <w:rsid w:val="00DE75EE"/>
-    <w:rPr>
-      <w:rFonts w:eastAsiaTheme="minorEastAsia"/>
-      <w:kern w:val="0"/>
-      <w:sz w:val="22"/>
-      <w:szCs w:val="22"/>
-      <w:lang w:val="en-US" w:eastAsia="zh-CN"/>
-      <w14:ligatures w14:val="none"/>
-    </w:rPr>
-  </w:style>
-  <w:style w:type="character" w:customStyle="1" w:styleId="NoSpacingChar_2">
-    <w:name w:val="No Spacing Char"/>
-    <w:basedOn w:val="DefaultParagraphFont_2"/>
-    <w:link w:val="NoSpacing_2"/>
-    <w:uiPriority w:val="1"/>
-    <w:rsid w:val="00DE75EE"/>
-    <w:rPr>
-      <w:rFonts w:eastAsiaTheme="minorEastAsia"/>
-      <w:kern w:val="0"/>
-      <w:sz w:val="22"/>
-      <w:szCs w:val="22"/>
-      <w:lang w:val="en-US" w:eastAsia="zh-CN"/>
-      <w14:ligatures w14:val="none"/>
-    </w:rPr>
-  </w:style>
-  <w:style w:type="character" w:styleId="PageNumber_2">
-    <w:name w:val="page number"/>
-    <w:basedOn w:val="DefaultParagraphFont_2"/>
-    <w:uiPriority w:val="99"/>
-    <w:semiHidden/>
-    <w:unhideWhenUsed/>
-    <w:rsid w:val="00DE75EE"/>
-  </w:style>
-  <w:style w:type="table" w:styleId="TableGrid_2">
-    <w:name w:val="Table Grid"/>
-    <w:basedOn w:val="TableNormal_2"/>
-    <w:uiPriority w:val="39"/>
-    <w:rsid w:val="00DE75EE"/>
-    <w:rPr>
-      <w:kern w:val="0"/>
-      <w14:ligatures w14:val="none"/>
-    </w:rPr>
-    <w:tblPr>
-      <w:tblBorders>
-        <w:top w:val="single" w:sz="4" w:space="0" w:color="auto"/>
-        <w:left w:val="single" w:sz="4" w:space="0" w:color="auto"/>
-        <w:bottom w:val="single" w:sz="4" w:space="0" w:color="auto"/>
-        <w:right w:val="single" w:sz="4" w:space="0" w:color="auto"/>
-        <w:insideH w:val="single" w:sz="4" w:space="0" w:color="auto"/>
-        <w:insideV w:val="single" w:sz="4" w:space="0" w:color="auto"/>
-      </w:tblBorders>
-    </w:tblPr>
-  </w:style>
-  <w:style w:type="paragraph" w:customStyle="1" w:styleId="TableHeading_2">
-    <w:name w:val="Table Heading"/>
-    <w:basedOn w:val="FieldNameWithUnit_2"/>
-    <w:qFormat/>
-    <w:rsid w:val="00DE75EE"/>
-    <w:rPr>
-      <w:sz w:val="20"/>
-    </w:rPr>
-  </w:style>
-  <w:style w:type="paragraph" w:customStyle="1" w:styleId="TableRow_2">
-    <w:name w:val="Table Row"/>
-    <w:basedOn w:val="TableHeading_2"/>
-    <w:qFormat/>
-    <w:rsid w:val="00DE75EE"/>
-    <w:pPr>
-      <w:framePr w:hSpace="180" w:wrap="around" w:vAnchor="text" w:hAnchor="page" w:x="6205" w:y="-13"/>
-    </w:pPr>
-    <w:rPr>
-      <w:rFonts w:cs="Times New Roman (Body CS)"/>
-      <w:caps/>
-      <w:color w:val="000000" w:themeColor="text1"/>
-      <w:spacing w:val="-2"/>
-      <w:szCs w:val="24"/>
-    </w:rPr>
-  </w:style>
-  <w:style w:type="paragraph" w:styleId="Title_2">
-    <w:name w:val="Title"/>
-    <w:basedOn w:val="Normal_2"/>
-    <w:next w:val="Normal_2"/>
-    <w:link w:val="TitleChar_2"/>
-    <w:uiPriority w:val="10"/>
-    <w:qFormat/>
-    <w:rsid w:val="00DE75EE"/>
-    <w:pPr>
-      <w:spacing w:before="120"/>
-      <w:contextualSpacing/>
-    </w:pPr>
-    <w:rPr>
-      <w:rFonts w:eastAsiaTheme="majorEastAsia" w:cstheme="majorBidi"/>
-      <w:b/>
-      <w:color w:val="000000" w:themeColor="text1"/>
-      <w:spacing w:val="-10"/>
-      <w:kern w:val="28"/>
-      <w:sz w:val="40"/>
-      <w:szCs w:val="56"/>
-    </w:rPr>
-  </w:style>
-  <w:style w:type="character" w:customStyle="1" w:styleId="TitleChar_2">
-    <w:name w:val="Title Char"/>
-    <w:basedOn w:val="DefaultParagraphFont_2"/>
-    <w:link w:val="Title_2"/>
-    <w:uiPriority w:val="10"/>
-    <w:rsid w:val="00DE75EE"/>
-    <w:rPr>
-      <w:rFonts w:ascii="Roboto" w:eastAsiaTheme="majorEastAsia" w:hAnsi="Roboto" w:cstheme="majorBidi"/>
-      <w:b/>
-      <w:color w:val="000000" w:themeColor="text1"/>
-      <w:spacing w:val="-10"/>
-      <w:kern w:val="28"/>
-      <w:sz w:val="40"/>
-      <w:szCs w:val="56"/>
-      <w14:ligatures w14:val="none"/>
-    </w:rPr>
-  </w:style>
-  <w:style w:type="paragraph" w:customStyle="1" w:styleId="TopicFieldName_2">
-    <w:name w:val="Topic Field Name"/>
-    <w:basedOn w:val="Normal_2"/>
-    <w:next w:val="Normal_2"/>
-    <w:qFormat/>
-    <w:rsid w:val="00DE75EE"/>
-    <w:rPr>
-      <w:rFonts w:cs="Times New Roman (Body CS)"/>
-      <w:caps/>
-      <w:color w:val="7F7F7F"/>
-      <w:spacing w:val="-2"/>
-      <w:sz w:val="16"/>
-    </w:rPr>
-  </w:style>
-  <w:style w:type="table" w:customStyle="1" w:styleId="BaseStructureTable_2">
-    <w:name w:val="Base Structure Table"/>
-    <w:basedOn w:val="TableNormal_2"/>
-    <w:uiPriority w:val="99"/>
-    <w:rsid w:val="00D04EBB"/>
-    <w:rPr>
-      <w:kern w:val="0"/>
-      <w:sz w:val="11"/>
-      <w14:ligatures w14:val="none"/>
-    </w:rPr>
-    <w:tblPr>
-      <w:tblCellMar>
-        <w:left w:w="0" w:type="dxa"/>
-        <w:right w:w="0" w:type="dxa"/>
-      </w:tblCellMar>
-    </w:tblPr>
-  </w:style>
-  <w:style w:type="table" w:customStyle="1" w:styleId="LegendTable_2">
-    <w:name w:val="Legend Table"/>
-    <w:basedOn w:val="TableNormal_2"/>
-    <w:uiPriority w:val="99"/>
-    <w:rsid w:val="00D04EBB"/>
-    <w:rPr>
-      <w:rFonts w:ascii="Roboto" w:hAnsi="Roboto"/>
-      <w:kern w:val="0"/>
-      <w:sz w:val="11"/>
-      <w14:ligatures w14:val="none"/>
-    </w:rPr>
-    <w:tblPr>
-      <w:tblCellMar>
-        <w:top w:w="6" w:type="dxa"/>
-        <w:left w:w="6" w:type="dxa"/>
-      </w:tblCellMar>
-    </w:tblPr>
-  </w:style>
-  <w:style w:type="character" w:customStyle="1" w:styleId="Heading4Char_2">
-    <w:name w:val="Heading 4 Char"/>
-    <w:basedOn w:val="DefaultParagraphFont_2"/>
-    <w:link w:val="Heading4_2"/>
-    <w:uiPriority w:val="9"/>
-    <w:semiHidden/>
-    <w:rsid w:val="006D7252"/>
-    <w:rPr>
-      <w:rFonts w:eastAsiaTheme="majorEastAsia" w:cstheme="majorBidi"/>
-      <w:i/>
-      <w:iCs/>
-      <w:color w:val="0F4761" w:themeColor="accent1" w:themeShade="BF"/>
-      <w:kern w:val="0"/>
-      <w14:ligatures w14:val="none"/>
-    </w:rPr>
-  </w:style>
-  <w:style w:type="character" w:customStyle="1" w:styleId="Heading5Char_2">
-    <w:name w:val="Heading 5 Char"/>
-    <w:basedOn w:val="DefaultParagraphFont_2"/>
-    <w:link w:val="Heading5_2"/>
-    <w:uiPriority w:val="9"/>
-    <w:semiHidden/>
-    <w:rsid w:val="006D7252"/>
-    <w:rPr>
-      <w:rFonts w:eastAsiaTheme="majorEastAsia" w:cstheme="majorBidi"/>
-      <w:color w:val="0F4761" w:themeColor="accent1" w:themeShade="BF"/>
-      <w:kern w:val="0"/>
-      <w14:ligatures w14:val="none"/>
-    </w:rPr>
-  </w:style>
-  <w:style w:type="character" w:customStyle="1" w:styleId="Heading6Char_2">
-    <w:name w:val="Heading 6 Char"/>
-    <w:basedOn w:val="DefaultParagraphFont_2"/>
-    <w:link w:val="Heading6_2"/>
-    <w:uiPriority w:val="9"/>
-    <w:semiHidden/>
-    <w:rsid w:val="006D7252"/>
-    <w:rPr>
-      <w:rFonts w:eastAsiaTheme="majorEastAsia" w:cstheme="majorBidi"/>
-      <w:i/>
-      <w:iCs/>
-      <w:color w:val="595959" w:themeColor="text1" w:themeTint="A6"/>
-      <w:kern w:val="0"/>
-      <w14:ligatures w14:val="none"/>
-    </w:rPr>
-  </w:style>
-  <w:style w:type="character" w:customStyle="1" w:styleId="Heading7Char_2">
-    <w:name w:val="Heading 7 Char"/>
-    <w:basedOn w:val="DefaultParagraphFont_2"/>
-    <w:link w:val="Heading7_2"/>
-    <w:uiPriority w:val="9"/>
-    <w:semiHidden/>
-    <w:rsid w:val="006D7252"/>
-    <w:rPr>
-      <w:rFonts w:eastAsiaTheme="majorEastAsia" w:cstheme="majorBidi"/>
-      <w:color w:val="595959" w:themeColor="text1" w:themeTint="A6"/>
-      <w:kern w:val="0"/>
-      <w14:ligatures w14:val="none"/>
-    </w:rPr>
-  </w:style>
-  <w:style w:type="character" w:customStyle="1" w:styleId="Heading8Char_2">
-    <w:name w:val="Heading 8 Char"/>
-    <w:basedOn w:val="DefaultParagraphFont_2"/>
-    <w:link w:val="Heading8_2"/>
-    <w:uiPriority w:val="9"/>
-    <w:semiHidden/>
-    <w:rsid w:val="006D7252"/>
-    <w:rPr>
-      <w:rFonts w:eastAsiaTheme="majorEastAsia" w:cstheme="majorBidi"/>
-      <w:i/>
-      <w:iCs/>
-      <w:color w:val="272727" w:themeColor="text1" w:themeTint="D8"/>
-      <w:kern w:val="0"/>
-      <w14:ligatures w14:val="none"/>
-    </w:rPr>
-  </w:style>
-  <w:style w:type="character" w:customStyle="1" w:styleId="Heading9Char_2">
-    <w:name w:val="Heading 9 Char"/>
-    <w:basedOn w:val="DefaultParagraphFont_2"/>
-    <w:link w:val="Heading9_2"/>
-    <w:uiPriority w:val="9"/>
-    <w:semiHidden/>
-    <w:rsid w:val="006D7252"/>
-    <w:rPr>
-      <w:rFonts w:eastAsiaTheme="majorEastAsia" w:cstheme="majorBidi"/>
-      <w:color w:val="272727" w:themeColor="text1" w:themeTint="D8"/>
-      <w:kern w:val="0"/>
-      <w14:ligatures w14:val="none"/>
-    </w:rPr>
-  </w:style>
-  <w:style w:type="paragraph" w:styleId="Subtitle_2">
-    <w:name w:val="Subtitle"/>
-    <w:basedOn w:val="Normal_2"/>
-    <w:next w:val="Normal_2"/>
-    <w:link w:val="SubtitleChar_2"/>
-    <w:uiPriority w:val="11"/>
-    <w:qFormat/>
-    <w:rsid w:val="006D7252"/>
-    <w:pPr>
-      <w:numPr>
-        <w:ilvl w:val="1"/>
-      </w:numPr>
-      <w:spacing w:after="160"/>
-    </w:pPr>
-    <w:rPr>
-      <w:rFonts w:asciiTheme="minorHAnsi" w:eastAsiaTheme="majorEastAsia" w:hAnsiTheme="minorHAnsi" w:cstheme="majorBidi"/>
-      <w:color w:val="595959" w:themeColor="text1" w:themeTint="A6"/>
-      <w:spacing w:val="15"/>
-      <w:sz w:val="28"/>
-      <w:szCs w:val="28"/>
-    </w:rPr>
-  </w:style>
-  <w:style w:type="character" w:customStyle="1" w:styleId="SubtitleChar_2">
-    <w:name w:val="Subtitle Char"/>
-    <w:basedOn w:val="DefaultParagraphFont_2"/>
-    <w:link w:val="Subtitle_2"/>
-    <w:uiPriority w:val="11"/>
-    <w:rsid w:val="006D7252"/>
-    <w:rPr>
-      <w:rFonts w:eastAsiaTheme="majorEastAsia" w:cstheme="majorBidi"/>
-      <w:color w:val="595959" w:themeColor="text1" w:themeTint="A6"/>
-      <w:spacing w:val="15"/>
-      <w:kern w:val="0"/>
-      <w:sz w:val="28"/>
-      <w:szCs w:val="28"/>
-      <w14:ligatures w14:val="none"/>
-    </w:rPr>
-  </w:style>
-  <w:style w:type="paragraph" w:styleId="Quote_2">
-    <w:name w:val="Quote"/>
-    <w:basedOn w:val="Normal_2"/>
-    <w:next w:val="Normal_2"/>
-    <w:link w:val="QuoteChar_2"/>
-    <w:uiPriority w:val="29"/>
-    <w:qFormat/>
-    <w:rsid w:val="006D7252"/>
-    <w:pPr>
-      <w:spacing w:before="160" w:after="160"/>
-      <w:jc w:val="center"/>
-    </w:pPr>
-    <w:rPr>
-      <w:i/>
-      <w:iCs/>
-      <w:color w:val="404040" w:themeColor="text1" w:themeTint="BF"/>
-    </w:rPr>
-  </w:style>
-  <w:style w:type="character" w:customStyle="1" w:styleId="QuoteChar_2">
-    <w:name w:val="Quote Char"/>
-    <w:basedOn w:val="DefaultParagraphFont_2"/>
-    <w:link w:val="Quote_2"/>
-    <w:uiPriority w:val="29"/>
-    <w:rsid w:val="006D7252"/>
-    <w:rPr>
-      <w:rFonts w:ascii="Roboto" w:hAnsi="Roboto"/>
-      <w:i/>
-      <w:iCs/>
-      <w:color w:val="404040" w:themeColor="text1" w:themeTint="BF"/>
-      <w:kern w:val="0"/>
-      <w14:ligatures w14:val="none"/>
-    </w:rPr>
-  </w:style>
-  <w:style w:type="paragraph" w:styleId="ListParagraph_2">
-    <w:name w:val="List Paragraph"/>
-    <w:basedOn w:val="Normal_2"/>
-    <w:uiPriority w:val="34"/>
-    <w:qFormat/>
-    <w:rsid w:val="006D7252"/>
-    <w:pPr>
-      <w:ind w:left="720"/>
-      <w:contextualSpacing/>
-    </w:pPr>
-  </w:style>
-  <w:style w:type="character" w:styleId="IntenseEmphasis_2">
-    <w:name w:val="Intense Emphasis"/>
-    <w:basedOn w:val="DefaultParagraphFont_2"/>
-    <w:uiPriority w:val="21"/>
-    <w:qFormat/>
-    <w:rsid w:val="006D7252"/>
-    <w:rPr>
-      <w:i/>
-      <w:iCs/>
-      <w:color w:val="0F4761" w:themeColor="accent1" w:themeShade="BF"/>
-    </w:rPr>
-  </w:style>
-  <w:style w:type="paragraph" w:styleId="IntenseQuote_2">
-    <w:name w:val="Intense Quote"/>
-    <w:basedOn w:val="Normal_2"/>
-    <w:next w:val="Normal_2"/>
-    <w:link w:val="IntenseQuoteChar_2"/>
-    <w:uiPriority w:val="30"/>
-    <w:qFormat/>
-    <w:rsid w:val="006D7252"/>
-    <w:pPr>
-      <w:pBdr>
-        <w:top w:val="single" w:sz="4" w:space="10" w:color="0F4761" w:themeColor="accent1" w:themeShade="BF"/>
-        <w:bottom w:val="single" w:sz="4" w:space="10" w:color="0F4761" w:themeColor="accent1" w:themeShade="BF"/>
-      </w:pBdr>
-      <w:spacing w:before="360" w:after="360"/>
-      <w:ind w:left="864" w:right="864"/>
-      <w:jc w:val="center"/>
-    </w:pPr>
-    <w:rPr>
-      <w:i/>
-      <w:iCs/>
-      <w:color w:val="0F4761" w:themeColor="accent1" w:themeShade="BF"/>
-    </w:rPr>
-  </w:style>
-  <w:style w:type="character" w:customStyle="1" w:styleId="IntenseQuoteChar_2">
-    <w:name w:val="Intense Quote Char"/>
-    <w:basedOn w:val="DefaultParagraphFont_2"/>
-    <w:link w:val="IntenseQuote_2"/>
-    <w:uiPriority w:val="30"/>
-    <w:rsid w:val="006D7252"/>
-    <w:rPr>
-      <w:rFonts w:ascii="Roboto" w:hAnsi="Roboto"/>
-      <w:i/>
-      <w:iCs/>
-      <w:color w:val="0F4761" w:themeColor="accent1" w:themeShade="BF"/>
-      <w:kern w:val="0"/>
-      <w14:ligatures w14:val="none"/>
-    </w:rPr>
-  </w:style>
-  <w:style w:type="character" w:styleId="IntenseReference_2">
-    <w:name w:val="Intense Reference"/>
-    <w:basedOn w:val="DefaultParagraphFont_2"/>
-    <w:uiPriority w:val="32"/>
-    <w:qFormat/>
-    <w:rsid w:val="006D7252"/>
     <w:rPr>
       <w:b/>
       <w:bCs/>

</xml_diff>